<commit_message>
[Sun, 23 May 2021 16:09:44 +0700] regnveig commit at Little-Fellow-UwU
</commit_message>
<xml_diff>
--- a/data/docs/GRAD/Retsenziya_na_VKR_specialist_template.docx
+++ b/data/docs/GRAD/Retsenziya_na_VKR_specialist_template.docx
@@ -300,7 +300,13 @@
         </w:rPr>
       </w:pPr>
       <w:r>
-        <w:rPr/>
+        <w:rPr>
+          <w:rFonts w:cs="Times New Roman" w:ascii="Times New Roman" w:hAnsi="Times New Roman"/>
+          <w:i/>
+          <w:color w:val="000000"/>
+          <w:sz w:val="20"/>
+          <w:szCs w:val="20"/>
+        </w:rPr>
       </w:r>
     </w:p>
     <w:p>
@@ -529,7 +535,13 @@
         </w:rPr>
       </w:pPr>
       <w:r>
-        <w:rPr/>
+        <w:rPr>
+          <w:rFonts w:cs="Times New Roman" w:ascii="Times New Roman" w:hAnsi="Times New Roman"/>
+          <w:b/>
+          <w:color w:val="000000"/>
+          <w:sz w:val="28"/>
+          <w:szCs w:val="28"/>
+        </w:rPr>
       </w:r>
     </w:p>
     <w:p>
@@ -580,7 +592,11 @@
         </w:rPr>
       </w:pPr>
       <w:r>
-        <w:rPr/>
+        <w:rPr>
+          <w:rFonts w:cs="Times New Roman" w:ascii="Times New Roman" w:hAnsi="Times New Roman"/>
+          <w:sz w:val="28"/>
+          <w:szCs w:val="28"/>
+        </w:rPr>
       </w:r>
     </w:p>
     <w:p>
@@ -600,6 +616,7 @@
         <w:tblW w:w="9933" w:type="dxa"/>
         <w:jc w:val="left"/>
         <w:tblInd w:w="-39" w:type="dxa"/>
+        <w:tblLayout w:type="fixed"/>
         <w:tblCellMar>
           <w:top w:w="0" w:type="dxa"/>
           <w:left w:w="108" w:type="dxa"/>
@@ -629,6 +646,7 @@
           <w:p>
             <w:pPr>
               <w:pStyle w:val="Normal"/>
+              <w:widowControl w:val="false"/>
               <w:ind w:left="0" w:right="0" w:hanging="0"/>
               <w:jc w:val="both"/>
               <w:rPr/>
@@ -656,6 +674,7 @@
           <w:p>
             <w:pPr>
               <w:pStyle w:val="Normal"/>
+              <w:widowControl w:val="false"/>
               <w:ind w:left="0" w:right="0" w:firstLine="567"/>
               <w:jc w:val="both"/>
               <w:rPr>
@@ -687,6 +706,7 @@
           <w:p>
             <w:pPr>
               <w:pStyle w:val="Normal"/>
+              <w:widowControl w:val="false"/>
               <w:ind w:left="0" w:right="0" w:firstLine="33"/>
               <w:jc w:val="center"/>
               <w:rPr>
@@ -723,6 +743,7 @@
           <w:p>
             <w:pPr>
               <w:pStyle w:val="Normal"/>
+              <w:widowControl w:val="false"/>
               <w:snapToGrid w:val="false"/>
               <w:ind w:left="0" w:right="0" w:firstLine="567"/>
               <w:jc w:val="both"/>
@@ -754,6 +775,7 @@
           <w:p>
             <w:pPr>
               <w:pStyle w:val="Normal"/>
+              <w:widowControl w:val="false"/>
               <w:snapToGrid w:val="false"/>
               <w:ind w:left="0" w:right="0" w:firstLine="567"/>
               <w:jc w:val="both"/>
@@ -785,6 +807,7 @@
           <w:p>
             <w:pPr>
               <w:pStyle w:val="Normal"/>
+              <w:widowControl w:val="false"/>
               <w:ind w:left="0" w:right="0" w:firstLine="33"/>
               <w:jc w:val="both"/>
               <w:rPr>
@@ -805,6 +828,7 @@
           <w:p>
             <w:pPr>
               <w:pStyle w:val="Normal"/>
+              <w:widowControl w:val="false"/>
               <w:ind w:left="0" w:right="0" w:firstLine="33"/>
               <w:jc w:val="both"/>
               <w:rPr>
@@ -825,6 +849,7 @@
           <w:p>
             <w:pPr>
               <w:pStyle w:val="Normal"/>
+              <w:widowControl w:val="false"/>
               <w:ind w:left="0" w:right="0" w:firstLine="33"/>
               <w:jc w:val="both"/>
               <w:rPr>
@@ -845,6 +870,7 @@
           <w:p>
             <w:pPr>
               <w:pStyle w:val="Normal"/>
+              <w:widowControl w:val="false"/>
               <w:ind w:left="0" w:right="0" w:firstLine="33"/>
               <w:jc w:val="both"/>
               <w:rPr>
@@ -865,6 +891,7 @@
           <w:p>
             <w:pPr>
               <w:pStyle w:val="Normal"/>
+              <w:widowControl w:val="false"/>
               <w:ind w:left="0" w:right="0" w:firstLine="33"/>
               <w:jc w:val="both"/>
               <w:rPr>
@@ -885,6 +912,7 @@
           <w:p>
             <w:pPr>
               <w:pStyle w:val="Normal"/>
+              <w:widowControl w:val="false"/>
               <w:ind w:left="0" w:right="0" w:firstLine="33"/>
               <w:jc w:val="both"/>
               <w:rPr>
@@ -905,6 +933,7 @@
           <w:p>
             <w:pPr>
               <w:pStyle w:val="Normal"/>
+              <w:widowControl w:val="false"/>
               <w:ind w:left="0" w:right="0" w:firstLine="33"/>
               <w:jc w:val="both"/>
               <w:rPr>
@@ -940,6 +969,7 @@
           <w:p>
             <w:pPr>
               <w:pStyle w:val="Normal"/>
+              <w:widowControl w:val="false"/>
               <w:snapToGrid w:val="false"/>
               <w:ind w:left="0" w:right="0" w:firstLine="567"/>
               <w:jc w:val="both"/>
@@ -972,6 +1002,7 @@
           <w:p>
             <w:pPr>
               <w:pStyle w:val="Normal"/>
+              <w:widowControl w:val="false"/>
               <w:ind w:left="0" w:right="0" w:firstLine="33"/>
               <w:jc w:val="both"/>
               <w:rPr>
@@ -1007,6 +1038,7 @@
           <w:p>
             <w:pPr>
               <w:pStyle w:val="Normal"/>
+              <w:widowControl w:val="false"/>
               <w:ind w:left="0" w:right="-250" w:hanging="0"/>
               <w:rPr>
                 <w:rFonts w:ascii="Times New Roman" w:hAnsi="Times New Roman" w:cs="Times New Roman"/>
@@ -1036,6 +1068,7 @@
           <w:p>
             <w:pPr>
               <w:pStyle w:val="Normal"/>
+              <w:widowControl w:val="false"/>
               <w:ind w:left="0" w:right="-1" w:hanging="0"/>
               <w:jc w:val="both"/>
               <w:rPr>
@@ -1069,6 +1102,7 @@
           <w:p>
             <w:pPr>
               <w:pStyle w:val="Normal"/>
+              <w:widowControl w:val="false"/>
               <w:snapToGrid w:val="false"/>
               <w:ind w:left="0" w:right="0" w:firstLine="33"/>
               <w:jc w:val="both"/>
@@ -1104,6 +1138,7 @@
           <w:p>
             <w:pPr>
               <w:pStyle w:val="Normal"/>
+              <w:widowControl w:val="false"/>
               <w:snapToGrid w:val="false"/>
               <w:ind w:left="0" w:right="0" w:firstLine="567"/>
               <w:jc w:val="both"/>
@@ -1136,6 +1171,7 @@
           <w:p>
             <w:pPr>
               <w:pStyle w:val="Normal"/>
+              <w:widowControl w:val="false"/>
               <w:ind w:left="0" w:right="0" w:firstLine="33"/>
               <w:jc w:val="both"/>
               <w:rPr>
@@ -1171,6 +1207,7 @@
           <w:p>
             <w:pPr>
               <w:pStyle w:val="Normal"/>
+              <w:widowControl w:val="false"/>
               <w:ind w:left="0" w:right="-250" w:hanging="0"/>
               <w:jc w:val="both"/>
               <w:rPr>
@@ -1201,7 +1238,7 @@
           <w:p>
             <w:pPr>
               <w:pStyle w:val="Normal"/>
-              <w:autoSpaceDE w:val="false"/>
+              <w:widowControl w:val="false"/>
               <w:ind w:left="0" w:right="0" w:hanging="0"/>
               <w:rPr>
                 <w:rFonts w:ascii="Times New Roman" w:hAnsi="Times New Roman" w:cs="Times New Roman"/>
@@ -1232,6 +1269,7 @@
           <w:p>
             <w:pPr>
               <w:pStyle w:val="Normal"/>
+              <w:widowControl w:val="false"/>
               <w:snapToGrid w:val="false"/>
               <w:ind w:left="0" w:right="0" w:firstLine="567"/>
               <w:jc w:val="both"/>
@@ -1267,6 +1305,7 @@
           <w:p>
             <w:pPr>
               <w:pStyle w:val="Normal"/>
+              <w:widowControl w:val="false"/>
               <w:snapToGrid w:val="false"/>
               <w:ind w:left="0" w:right="0" w:firstLine="567"/>
               <w:jc w:val="both"/>
@@ -1299,6 +1338,7 @@
           <w:p>
             <w:pPr>
               <w:pStyle w:val="Normal"/>
+              <w:widowControl w:val="false"/>
               <w:ind w:left="0" w:right="0" w:firstLine="33"/>
               <w:jc w:val="both"/>
               <w:rPr>
@@ -1334,6 +1374,7 @@
           <w:p>
             <w:pPr>
               <w:pStyle w:val="Normal"/>
+              <w:widowControl w:val="false"/>
               <w:ind w:left="0" w:right="-2234" w:hanging="0"/>
               <w:jc w:val="both"/>
               <w:rPr>
@@ -1364,6 +1405,7 @@
           <w:p>
             <w:pPr>
               <w:pStyle w:val="Normal"/>
+              <w:widowControl w:val="false"/>
               <w:ind w:left="0" w:right="0" w:hanging="0"/>
               <w:jc w:val="both"/>
               <w:rPr>
@@ -1395,6 +1437,7 @@
           <w:p>
             <w:pPr>
               <w:pStyle w:val="Normal"/>
+              <w:widowControl w:val="false"/>
               <w:snapToGrid w:val="false"/>
               <w:ind w:left="0" w:right="0" w:firstLine="567"/>
               <w:jc w:val="both"/>
@@ -1430,6 +1473,7 @@
           <w:p>
             <w:pPr>
               <w:pStyle w:val="Normal"/>
+              <w:widowControl w:val="false"/>
               <w:snapToGrid w:val="false"/>
               <w:ind w:left="0" w:right="0" w:firstLine="567"/>
               <w:jc w:val="both"/>
@@ -1462,6 +1506,7 @@
           <w:p>
             <w:pPr>
               <w:pStyle w:val="Normal"/>
+              <w:widowControl w:val="false"/>
               <w:ind w:left="0" w:right="0" w:firstLine="33"/>
               <w:jc w:val="both"/>
               <w:rPr>
@@ -1497,6 +1542,7 @@
           <w:p>
             <w:pPr>
               <w:pStyle w:val="Normal"/>
+              <w:widowControl w:val="false"/>
               <w:ind w:left="0" w:right="-250" w:hanging="0"/>
               <w:jc w:val="both"/>
               <w:rPr>
@@ -1527,6 +1573,7 @@
           <w:p>
             <w:pPr>
               <w:pStyle w:val="Normal"/>
+              <w:widowControl w:val="false"/>
               <w:ind w:left="0" w:right="-1" w:hanging="0"/>
               <w:jc w:val="both"/>
               <w:rPr>
@@ -1558,6 +1605,7 @@
           <w:p>
             <w:pPr>
               <w:pStyle w:val="Normal"/>
+              <w:widowControl w:val="false"/>
               <w:snapToGrid w:val="false"/>
               <w:ind w:left="0" w:right="0" w:firstLine="567"/>
               <w:jc w:val="both"/>
@@ -1593,6 +1641,7 @@
           <w:p>
             <w:pPr>
               <w:pStyle w:val="Normal"/>
+              <w:widowControl w:val="false"/>
               <w:snapToGrid w:val="false"/>
               <w:ind w:left="0" w:right="0" w:firstLine="567"/>
               <w:jc w:val="both"/>
@@ -1625,6 +1674,7 @@
           <w:p>
             <w:pPr>
               <w:pStyle w:val="Normal"/>
+              <w:widowControl w:val="false"/>
               <w:ind w:left="0" w:right="0" w:firstLine="33"/>
               <w:jc w:val="both"/>
               <w:rPr/>
@@ -1656,6 +1706,7 @@
           <w:p>
             <w:pPr>
               <w:pStyle w:val="Normal"/>
+              <w:widowControl w:val="false"/>
               <w:ind w:left="0" w:right="-250" w:hanging="0"/>
               <w:jc w:val="both"/>
               <w:rPr>
@@ -1686,6 +1737,7 @@
           <w:p>
             <w:pPr>
               <w:pStyle w:val="Normal"/>
+              <w:widowControl w:val="false"/>
               <w:ind w:left="0" w:right="-1" w:hanging="0"/>
               <w:jc w:val="both"/>
               <w:rPr>
@@ -1717,6 +1769,7 @@
           <w:p>
             <w:pPr>
               <w:pStyle w:val="Normal"/>
+              <w:widowControl w:val="false"/>
               <w:snapToGrid w:val="false"/>
               <w:ind w:left="0" w:right="0" w:firstLine="567"/>
               <w:jc w:val="both"/>
@@ -1751,6 +1804,7 @@
           <w:p>
             <w:pPr>
               <w:pStyle w:val="Normal"/>
+              <w:widowControl w:val="false"/>
               <w:ind w:left="0" w:right="0" w:firstLine="33"/>
               <w:jc w:val="both"/>
               <w:rPr>
@@ -1782,6 +1836,7 @@
           <w:p>
             <w:pPr>
               <w:pStyle w:val="Normal"/>
+              <w:widowControl w:val="false"/>
               <w:snapToGrid w:val="false"/>
               <w:ind w:left="0" w:right="0" w:firstLine="567"/>
               <w:jc w:val="both"/>
@@ -1816,6 +1871,7 @@
           <w:p>
             <w:pPr>
               <w:pStyle w:val="Normal"/>
+              <w:widowControl w:val="false"/>
               <w:ind w:left="0" w:right="0" w:hanging="0"/>
               <w:jc w:val="both"/>
               <w:rPr>
@@ -1847,6 +1903,7 @@
           <w:p>
             <w:pPr>
               <w:pStyle w:val="Normal"/>
+              <w:widowControl w:val="false"/>
               <w:snapToGrid w:val="false"/>
               <w:ind w:left="0" w:right="0" w:firstLine="567"/>
               <w:jc w:val="both"/>
@@ -1938,7 +1995,27 @@
           <w:sz w:val="28"/>
           <w:szCs w:val="28"/>
         </w:rPr>
-        <w:t>(рецензия обязательно должна заканчиваться выводом о соответствии работы направлению подготовки, возможности (невозможности) присвоения студенту квалификации "магистр", содержать сведения о корректности заимствований, отсутствии плагиата, общую оценку работы (отлично, хорошо, удовлетворительно, неудовлетворительно))._____________________________________________________</w:t>
+        <w:t>(рецензия обязательно должна заканчиваться выводом о соответствии работы направлению подготовки, возможности (невозможности) присвоения студенту квалификации "</w:t>
+      </w:r>
+      <w:r>
+        <w:rPr>
+          <w:rFonts w:eastAsia="Calibri" w:cs="Times New Roman" w:ascii="Times New Roman" w:hAnsi="Times New Roman"/>
+          <w:i/>
+          <w:color w:val="auto"/>
+          <w:sz w:val="28"/>
+          <w:szCs w:val="28"/>
+          <w:lang w:val="ru-RU" w:eastAsia="zh-CN" w:bidi="ar-SA"/>
+        </w:rPr>
+        <w:t>специалист</w:t>
+      </w:r>
+      <w:r>
+        <w:rPr>
+          <w:rFonts w:cs="Times New Roman" w:ascii="Times New Roman" w:hAnsi="Times New Roman"/>
+          <w:i/>
+          <w:sz w:val="28"/>
+          <w:szCs w:val="28"/>
+        </w:rPr>
+        <w:t>", содержать сведения о корректности заимствований, отсутствии плагиата, общую оценку работы (отлично, хорошо, удовлетворительно, неудовлетворительно))._____________________________________________________</w:t>
       </w:r>
     </w:p>
     <w:p>
@@ -1969,7 +2046,11 @@
         </w:rPr>
       </w:pPr>
       <w:r>
-        <w:rPr/>
+        <w:rPr>
+          <w:rFonts w:cs="Times New Roman" w:ascii="Times New Roman" w:hAnsi="Times New Roman"/>
+          <w:sz w:val="28"/>
+          <w:szCs w:val="28"/>
+        </w:rPr>
       </w:r>
     </w:p>
     <w:p>
@@ -1984,7 +2065,11 @@
         </w:rPr>
       </w:pPr>
       <w:r>
-        <w:rPr/>
+        <w:rPr>
+          <w:rFonts w:cs="Times New Roman" w:ascii="Times New Roman" w:hAnsi="Times New Roman"/>
+          <w:sz w:val="28"/>
+          <w:szCs w:val="28"/>
+        </w:rPr>
       </w:r>
     </w:p>
     <w:p>
@@ -1999,7 +2084,11 @@
         </w:rPr>
       </w:pPr>
       <w:r>
-        <w:rPr/>
+        <w:rPr>
+          <w:rFonts w:cs="Times New Roman" w:ascii="Times New Roman" w:hAnsi="Times New Roman"/>
+          <w:sz w:val="28"/>
+          <w:szCs w:val="28"/>
+        </w:rPr>
       </w:r>
     </w:p>
     <w:p>
@@ -2030,7 +2119,11 @@
         </w:rPr>
       </w:pPr>
       <w:r>
-        <w:rPr/>
+        <w:rPr>
+          <w:rFonts w:cs="Times New Roman" w:ascii="Times New Roman" w:hAnsi="Times New Roman"/>
+          <w:sz w:val="28"/>
+          <w:szCs w:val="28"/>
+        </w:rPr>
       </w:r>
     </w:p>
     <w:p>
@@ -2045,7 +2138,11 @@
         </w:rPr>
       </w:pPr>
       <w:r>
-        <w:rPr/>
+        <w:rPr>
+          <w:rFonts w:cs="Times New Roman" w:ascii="Times New Roman" w:hAnsi="Times New Roman"/>
+          <w:sz w:val="28"/>
+          <w:szCs w:val="28"/>
+        </w:rPr>
       </w:r>
     </w:p>
     <w:p>
@@ -2208,26 +2305,6 @@
           <w:szCs w:val="28"/>
         </w:rPr>
         <w:t xml:space="preserve">подпись                               фамилия имя отчество студента              </w:t>
-      </w:r>
-    </w:p>
-    <w:p>
-      <w:pPr>
-        <w:pStyle w:val="Normal"/>
-        <w:ind w:left="0" w:right="0" w:hanging="0"/>
-        <w:jc w:val="both"/>
-        <w:rPr>
-          <w:rFonts w:ascii="Times New Roman" w:hAnsi="Times New Roman" w:cs="Times New Roman"/>
-          <w:sz w:val="28"/>
-          <w:szCs w:val="28"/>
-        </w:rPr>
-      </w:pPr>
-      <w:r>
-        <w:rPr>
-          <w:rFonts w:cs="Times New Roman" w:ascii="Times New Roman" w:hAnsi="Times New Roman"/>
-          <w:sz w:val="28"/>
-          <w:szCs w:val="28"/>
-        </w:rPr>
-        <w:t>«___»______________20__г.</w:t>
       </w:r>
     </w:p>
     <w:p>
@@ -2242,25 +2319,26 @@
           <w:docGrid w:type="default" w:linePitch="360" w:charSpace="0"/>
         </w:sectPr>
         <w:pStyle w:val="Normal"/>
-        <w:ind w:left="0" w:right="0" w:firstLine="567"/>
+        <w:ind w:left="0" w:right="0" w:hanging="0"/>
         <w:jc w:val="both"/>
         <w:rPr>
           <w:rFonts w:ascii="Times New Roman" w:hAnsi="Times New Roman" w:cs="Times New Roman"/>
-          <w:sz w:val="24"/>
-          <w:szCs w:val="28"/>
-        </w:rPr>
-      </w:pPr>
-      <w:r>
-        <w:rPr>
-          <w:rFonts w:cs="Times New Roman" w:ascii="Times New Roman" w:hAnsi="Times New Roman"/>
-          <w:sz w:val="24"/>
-          <w:szCs w:val="28"/>
-        </w:rPr>
+          <w:sz w:val="28"/>
+          <w:szCs w:val="28"/>
+        </w:rPr>
+      </w:pPr>
+      <w:r>
+        <w:rPr>
+          <w:rFonts w:cs="Times New Roman" w:ascii="Times New Roman" w:hAnsi="Times New Roman"/>
+          <w:sz w:val="28"/>
+          <w:szCs w:val="28"/>
+        </w:rPr>
+        <w:t>«___»______________20__г.</w:t>
       </w:r>
     </w:p>
     <w:p>
       <w:pPr>
-        <w:pStyle w:val="Style26"/>
+        <w:pStyle w:val="Style23"/>
         <w:ind w:left="0" w:right="0" w:hanging="0"/>
         <w:jc w:val="both"/>
         <w:rPr>
@@ -2285,7 +2363,7 @@
     </w:p>
     <w:p>
       <w:pPr>
-        <w:pStyle w:val="Style26"/>
+        <w:pStyle w:val="Style23"/>
         <w:numPr>
           <w:ilvl w:val="1"/>
           <w:numId w:val="2"/>
@@ -2312,7 +2390,7 @@
     </w:p>
     <w:p>
       <w:pPr>
-        <w:pStyle w:val="Style26"/>
+        <w:pStyle w:val="Style23"/>
         <w:ind w:left="0" w:right="0" w:hanging="0"/>
         <w:jc w:val="both"/>
         <w:rPr>
@@ -2359,6 +2437,7 @@
         <w:tblW w:w="14677" w:type="dxa"/>
         <w:jc w:val="center"/>
         <w:tblInd w:w="0" w:type="dxa"/>
+        <w:tblLayout w:type="fixed"/>
         <w:tblCellMar>
           <w:top w:w="0" w:type="dxa"/>
           <w:left w:w="108" w:type="dxa"/>
@@ -2368,12 +2447,12 @@
       </w:tblPr>
       <w:tblGrid>
         <w:gridCol w:w="1134"/>
-        <w:gridCol w:w="1467"/>
-        <w:gridCol w:w="3685"/>
+        <w:gridCol w:w="1466"/>
+        <w:gridCol w:w="3686"/>
         <w:gridCol w:w="1701"/>
-        <w:gridCol w:w="2268"/>
-        <w:gridCol w:w="1985"/>
-        <w:gridCol w:w="2437"/>
+        <w:gridCol w:w="2267"/>
+        <w:gridCol w:w="1986"/>
+        <w:gridCol w:w="2436"/>
       </w:tblGrid>
       <w:tr>
         <w:trPr/>
@@ -2389,6 +2468,7 @@
           <w:p>
             <w:pPr>
               <w:pStyle w:val="Normal"/>
+              <w:widowControl w:val="false"/>
               <w:ind w:left="0" w:right="0" w:hanging="0"/>
               <w:jc w:val="center"/>
               <w:textAlignment w:val="baseline"/>
@@ -2413,20 +2493,25 @@
         </w:tc>
         <w:tc>
           <w:tcPr>
-            <w:tcW w:w="1467" w:type="dxa"/>
-            <w:tcBorders>
-              <w:top w:val="single" w:sz="4" w:space="0" w:color="000000"/>
-              <w:left w:val="single" w:sz="4" w:space="0" w:color="000000"/>
-              <w:bottom w:val="single" w:sz="4" w:space="0" w:color="000000"/>
-            </w:tcBorders>
-          </w:tcPr>
-          <w:p>
-            <w:pPr>
-              <w:pStyle w:val="Normal"/>
+            <w:tcW w:w="1466" w:type="dxa"/>
+            <w:tcBorders>
+              <w:top w:val="single" w:sz="4" w:space="0" w:color="000000"/>
+              <w:left w:val="single" w:sz="4" w:space="0" w:color="000000"/>
+              <w:bottom w:val="single" w:sz="4" w:space="0" w:color="000000"/>
+            </w:tcBorders>
+          </w:tcPr>
+          <w:p>
+            <w:pPr>
+              <w:pStyle w:val="Normal"/>
+              <w:widowControl w:val="false"/>
               <w:ind w:left="0" w:right="0" w:hanging="0"/>
               <w:jc w:val="center"/>
               <w:textAlignment w:val="baseline"/>
-              <w:rPr/>
+              <w:rPr>
+                <w:rFonts w:ascii="Times New Roman" w:hAnsi="Times New Roman" w:cs="Times New Roman"/>
+                <w:sz w:val="24"/>
+                <w:szCs w:val="28"/>
+              </w:rPr>
             </w:pPr>
             <w:r>
               <w:rPr>
@@ -2441,16 +2526,17 @@
         </w:tc>
         <w:tc>
           <w:tcPr>
-            <w:tcW w:w="3685" w:type="dxa"/>
-            <w:tcBorders>
-              <w:top w:val="single" w:sz="4" w:space="0" w:color="000000"/>
-              <w:left w:val="single" w:sz="4" w:space="0" w:color="000000"/>
-              <w:bottom w:val="single" w:sz="4" w:space="0" w:color="000000"/>
-            </w:tcBorders>
-          </w:tcPr>
-          <w:p>
-            <w:pPr>
-              <w:pStyle w:val="Normal"/>
+            <w:tcW w:w="3686" w:type="dxa"/>
+            <w:tcBorders>
+              <w:top w:val="single" w:sz="4" w:space="0" w:color="000000"/>
+              <w:left w:val="single" w:sz="4" w:space="0" w:color="000000"/>
+              <w:bottom w:val="single" w:sz="4" w:space="0" w:color="000000"/>
+            </w:tcBorders>
+          </w:tcPr>
+          <w:p>
+            <w:pPr>
+              <w:pStyle w:val="Normal"/>
+              <w:widowControl w:val="false"/>
               <w:ind w:left="0" w:right="0" w:hanging="0"/>
               <w:jc w:val="center"/>
               <w:textAlignment w:val="baseline"/>
@@ -2487,10 +2573,15 @@
           <w:p>
             <w:pPr>
               <w:pStyle w:val="Normal"/>
+              <w:widowControl w:val="false"/>
               <w:ind w:left="0" w:right="0" w:hanging="0"/>
               <w:jc w:val="center"/>
               <w:textAlignment w:val="baseline"/>
-              <w:rPr/>
+              <w:rPr>
+                <w:rFonts w:ascii="Times New Roman" w:hAnsi="Times New Roman" w:cs="Times New Roman"/>
+                <w:sz w:val="24"/>
+                <w:szCs w:val="28"/>
+              </w:rPr>
             </w:pPr>
             <w:r>
               <w:rPr>
@@ -2505,10 +2596,15 @@
           <w:p>
             <w:pPr>
               <w:pStyle w:val="Normal"/>
+              <w:widowControl w:val="false"/>
               <w:ind w:left="0" w:right="0" w:hanging="0"/>
               <w:jc w:val="center"/>
               <w:textAlignment w:val="baseline"/>
-              <w:rPr/>
+              <w:rPr>
+                <w:rFonts w:ascii="Times New Roman" w:hAnsi="Times New Roman" w:cs="Times New Roman"/>
+                <w:sz w:val="24"/>
+                <w:szCs w:val="28"/>
+              </w:rPr>
             </w:pPr>
             <w:r>
               <w:rPr>
@@ -2523,20 +2619,25 @@
         </w:tc>
         <w:tc>
           <w:tcPr>
-            <w:tcW w:w="2268" w:type="dxa"/>
-            <w:tcBorders>
-              <w:top w:val="single" w:sz="4" w:space="0" w:color="000000"/>
-              <w:left w:val="single" w:sz="4" w:space="0" w:color="000000"/>
-              <w:bottom w:val="single" w:sz="4" w:space="0" w:color="000000"/>
-            </w:tcBorders>
-          </w:tcPr>
-          <w:p>
-            <w:pPr>
-              <w:pStyle w:val="Normal"/>
+            <w:tcW w:w="2267" w:type="dxa"/>
+            <w:tcBorders>
+              <w:top w:val="single" w:sz="4" w:space="0" w:color="000000"/>
+              <w:left w:val="single" w:sz="4" w:space="0" w:color="000000"/>
+              <w:bottom w:val="single" w:sz="4" w:space="0" w:color="000000"/>
+            </w:tcBorders>
+          </w:tcPr>
+          <w:p>
+            <w:pPr>
+              <w:pStyle w:val="Normal"/>
+              <w:widowControl w:val="false"/>
               <w:ind w:left="0" w:right="0" w:hanging="0"/>
               <w:jc w:val="center"/>
               <w:textAlignment w:val="baseline"/>
-              <w:rPr/>
+              <w:rPr>
+                <w:rFonts w:ascii="Times New Roman" w:hAnsi="Times New Roman" w:cs="Times New Roman"/>
+                <w:sz w:val="24"/>
+                <w:szCs w:val="28"/>
+              </w:rPr>
             </w:pPr>
             <w:r>
               <w:rPr>
@@ -2551,10 +2652,15 @@
           <w:p>
             <w:pPr>
               <w:pStyle w:val="Normal"/>
+              <w:widowControl w:val="false"/>
               <w:ind w:left="0" w:right="0" w:hanging="0"/>
               <w:jc w:val="center"/>
               <w:textAlignment w:val="baseline"/>
-              <w:rPr/>
+              <w:rPr>
+                <w:rFonts w:ascii="Times New Roman" w:hAnsi="Times New Roman" w:cs="Times New Roman"/>
+                <w:sz w:val="24"/>
+                <w:szCs w:val="28"/>
+              </w:rPr>
             </w:pPr>
             <w:r>
               <w:rPr>
@@ -2569,16 +2675,17 @@
         </w:tc>
         <w:tc>
           <w:tcPr>
-            <w:tcW w:w="1985" w:type="dxa"/>
-            <w:tcBorders>
-              <w:top w:val="single" w:sz="4" w:space="0" w:color="000000"/>
-              <w:left w:val="single" w:sz="4" w:space="0" w:color="000000"/>
-              <w:bottom w:val="single" w:sz="4" w:space="0" w:color="000000"/>
-            </w:tcBorders>
-          </w:tcPr>
-          <w:p>
-            <w:pPr>
-              <w:pStyle w:val="Normal"/>
+            <w:tcW w:w="1986" w:type="dxa"/>
+            <w:tcBorders>
+              <w:top w:val="single" w:sz="4" w:space="0" w:color="000000"/>
+              <w:left w:val="single" w:sz="4" w:space="0" w:color="000000"/>
+              <w:bottom w:val="single" w:sz="4" w:space="0" w:color="000000"/>
+            </w:tcBorders>
+          </w:tcPr>
+          <w:p>
+            <w:pPr>
+              <w:pStyle w:val="Normal"/>
+              <w:widowControl w:val="false"/>
               <w:ind w:left="0" w:right="0" w:hanging="0"/>
               <w:jc w:val="center"/>
               <w:textAlignment w:val="baseline"/>
@@ -2605,6 +2712,7 @@
           <w:p>
             <w:pPr>
               <w:pStyle w:val="Normal"/>
+              <w:widowControl w:val="false"/>
               <w:ind w:left="0" w:right="0" w:hanging="0"/>
               <w:jc w:val="center"/>
               <w:textAlignment w:val="baseline"/>
@@ -2627,7 +2735,7 @@
         </w:tc>
         <w:tc>
           <w:tcPr>
-            <w:tcW w:w="2437" w:type="dxa"/>
+            <w:tcW w:w="2436" w:type="dxa"/>
             <w:tcBorders>
               <w:top w:val="single" w:sz="4" w:space="0" w:color="000000"/>
               <w:left w:val="single" w:sz="4" w:space="0" w:color="000000"/>
@@ -2638,6 +2746,7 @@
           <w:p>
             <w:pPr>
               <w:pStyle w:val="Normal"/>
+              <w:widowControl w:val="false"/>
               <w:ind w:left="0" w:right="0" w:hanging="0"/>
               <w:jc w:val="center"/>
               <w:textAlignment w:val="baseline"/>
@@ -2664,6 +2773,7 @@
           <w:p>
             <w:pPr>
               <w:pStyle w:val="Normal"/>
+              <w:widowControl w:val="false"/>
               <w:ind w:left="0" w:right="0" w:hanging="0"/>
               <w:jc w:val="center"/>
               <w:textAlignment w:val="baseline"/>
@@ -2701,6 +2811,7 @@
           <w:p>
             <w:pPr>
               <w:pStyle w:val="Normal"/>
+              <w:widowControl w:val="false"/>
               <w:ind w:left="0" w:right="0" w:hanging="0"/>
               <w:textAlignment w:val="baseline"/>
               <w:rPr>
@@ -2725,16 +2836,17 @@
         </w:tc>
         <w:tc>
           <w:tcPr>
-            <w:tcW w:w="1467" w:type="dxa"/>
-            <w:tcBorders>
-              <w:top w:val="single" w:sz="4" w:space="0" w:color="000000"/>
-              <w:left w:val="single" w:sz="4" w:space="0" w:color="000000"/>
-              <w:bottom w:val="single" w:sz="4" w:space="0" w:color="000000"/>
-            </w:tcBorders>
-          </w:tcPr>
-          <w:p>
-            <w:pPr>
-              <w:pStyle w:val="Normal"/>
+            <w:tcW w:w="1466" w:type="dxa"/>
+            <w:tcBorders>
+              <w:top w:val="single" w:sz="4" w:space="0" w:color="000000"/>
+              <w:left w:val="single" w:sz="4" w:space="0" w:color="000000"/>
+              <w:bottom w:val="single" w:sz="4" w:space="0" w:color="000000"/>
+            </w:tcBorders>
+          </w:tcPr>
+          <w:p>
+            <w:pPr>
+              <w:pStyle w:val="Normal"/>
+              <w:widowControl w:val="false"/>
               <w:ind w:left="0" w:right="0" w:hanging="0"/>
               <w:jc w:val="center"/>
               <w:textAlignment w:val="baseline"/>
@@ -2758,6 +2870,7 @@
           <w:p>
             <w:pPr>
               <w:pStyle w:val="Normal"/>
+              <w:widowControl w:val="false"/>
               <w:ind w:left="0" w:right="0" w:hanging="0"/>
               <w:jc w:val="center"/>
               <w:textAlignment w:val="baseline"/>
@@ -2780,16 +2893,17 @@
         </w:tc>
         <w:tc>
           <w:tcPr>
-            <w:tcW w:w="3685" w:type="dxa"/>
-            <w:tcBorders>
-              <w:top w:val="single" w:sz="4" w:space="0" w:color="000000"/>
-              <w:left w:val="single" w:sz="4" w:space="0" w:color="000000"/>
-              <w:bottom w:val="single" w:sz="4" w:space="0" w:color="000000"/>
-            </w:tcBorders>
-          </w:tcPr>
-          <w:p>
-            <w:pPr>
-              <w:pStyle w:val="Normal"/>
+            <w:tcW w:w="3686" w:type="dxa"/>
+            <w:tcBorders>
+              <w:top w:val="single" w:sz="4" w:space="0" w:color="000000"/>
+              <w:left w:val="single" w:sz="4" w:space="0" w:color="000000"/>
+              <w:bottom w:val="single" w:sz="4" w:space="0" w:color="000000"/>
+            </w:tcBorders>
+          </w:tcPr>
+          <w:p>
+            <w:pPr>
+              <w:pStyle w:val="Normal"/>
+              <w:widowControl w:val="false"/>
               <w:tabs>
                 <w:tab w:val="clear" w:pos="708"/>
                 <w:tab w:val="left" w:pos="705" w:leader="none"/>
@@ -2837,6 +2951,7 @@
           <w:p>
             <w:pPr>
               <w:pStyle w:val="Normal"/>
+              <w:widowControl w:val="false"/>
               <w:ind w:left="0" w:right="0" w:hanging="0"/>
               <w:jc w:val="both"/>
               <w:textAlignment w:val="baseline"/>
@@ -2858,6 +2973,7 @@
           <w:p>
             <w:pPr>
               <w:pStyle w:val="Normal"/>
+              <w:widowControl w:val="false"/>
               <w:ind w:left="0" w:right="0" w:hanging="0"/>
               <w:jc w:val="center"/>
               <w:textAlignment w:val="baseline"/>
@@ -2878,6 +2994,7 @@
           <w:p>
             <w:pPr>
               <w:pStyle w:val="Normal"/>
+              <w:widowControl w:val="false"/>
               <w:ind w:left="0" w:right="0" w:hanging="0"/>
               <w:jc w:val="center"/>
               <w:textAlignment w:val="baseline"/>
@@ -2898,6 +3015,7 @@
           <w:p>
             <w:pPr>
               <w:pStyle w:val="Normal"/>
+              <w:widowControl w:val="false"/>
               <w:ind w:left="0" w:right="0" w:hanging="0"/>
               <w:jc w:val="center"/>
               <w:textAlignment w:val="baseline"/>
@@ -2918,6 +3036,7 @@
           <w:p>
             <w:pPr>
               <w:pStyle w:val="Normal"/>
+              <w:widowControl w:val="false"/>
               <w:ind w:left="0" w:right="0" w:hanging="0"/>
               <w:jc w:val="center"/>
               <w:textAlignment w:val="baseline"/>
@@ -2938,6 +3057,7 @@
           <w:p>
             <w:pPr>
               <w:pStyle w:val="Normal"/>
+              <w:widowControl w:val="false"/>
               <w:ind w:left="0" w:right="0" w:hanging="0"/>
               <w:jc w:val="center"/>
               <w:textAlignment w:val="baseline"/>
@@ -2958,6 +3078,7 @@
           <w:p>
             <w:pPr>
               <w:pStyle w:val="Normal"/>
+              <w:widowControl w:val="false"/>
               <w:ind w:left="0" w:right="0" w:hanging="0"/>
               <w:jc w:val="center"/>
               <w:textAlignment w:val="baseline"/>
@@ -2978,6 +3099,7 @@
           <w:p>
             <w:pPr>
               <w:pStyle w:val="Normal"/>
+              <w:widowControl w:val="false"/>
               <w:ind w:left="0" w:right="0" w:hanging="0"/>
               <w:jc w:val="center"/>
               <w:textAlignment w:val="baseline"/>
@@ -2998,6 +3120,7 @@
           <w:p>
             <w:pPr>
               <w:pStyle w:val="Normal"/>
+              <w:widowControl w:val="false"/>
               <w:ind w:left="0" w:right="0" w:hanging="0"/>
               <w:jc w:val="center"/>
               <w:textAlignment w:val="baseline"/>
@@ -3018,6 +3141,7 @@
           <w:p>
             <w:pPr>
               <w:pStyle w:val="Normal"/>
+              <w:widowControl w:val="false"/>
               <w:ind w:left="0" w:right="0" w:hanging="0"/>
               <w:jc w:val="center"/>
               <w:textAlignment w:val="baseline"/>
@@ -3038,6 +3162,7 @@
           <w:p>
             <w:pPr>
               <w:pStyle w:val="Normal"/>
+              <w:widowControl w:val="false"/>
               <w:ind w:left="0" w:right="0" w:hanging="0"/>
               <w:jc w:val="center"/>
               <w:textAlignment w:val="baseline"/>
@@ -3061,20 +3186,25 @@
         </w:tc>
         <w:tc>
           <w:tcPr>
-            <w:tcW w:w="2268" w:type="dxa"/>
-            <w:tcBorders>
-              <w:top w:val="single" w:sz="4" w:space="0" w:color="000000"/>
-              <w:left w:val="single" w:sz="4" w:space="0" w:color="000000"/>
-              <w:bottom w:val="single" w:sz="4" w:space="0" w:color="000000"/>
-            </w:tcBorders>
-          </w:tcPr>
-          <w:p>
-            <w:pPr>
-              <w:pStyle w:val="Normal"/>
-              <w:ind w:left="0" w:right="0" w:hanging="0"/>
-              <w:jc w:val="both"/>
-              <w:textAlignment w:val="baseline"/>
-              <w:rPr/>
+            <w:tcW w:w="2267" w:type="dxa"/>
+            <w:tcBorders>
+              <w:top w:val="single" w:sz="4" w:space="0" w:color="000000"/>
+              <w:left w:val="single" w:sz="4" w:space="0" w:color="000000"/>
+              <w:bottom w:val="single" w:sz="4" w:space="0" w:color="000000"/>
+            </w:tcBorders>
+          </w:tcPr>
+          <w:p>
+            <w:pPr>
+              <w:pStyle w:val="Normal"/>
+              <w:widowControl w:val="false"/>
+              <w:ind w:left="0" w:right="0" w:hanging="0"/>
+              <w:jc w:val="both"/>
+              <w:textAlignment w:val="baseline"/>
+              <w:rPr>
+                <w:rFonts w:ascii="Times New Roman" w:hAnsi="Times New Roman" w:cs="Times New Roman"/>
+                <w:sz w:val="24"/>
+                <w:szCs w:val="28"/>
+              </w:rPr>
             </w:pPr>
             <w:r>
               <w:rPr>
@@ -3088,10 +3218,15 @@
           <w:p>
             <w:pPr>
               <w:pStyle w:val="Normal"/>
-              <w:ind w:left="0" w:right="0" w:hanging="0"/>
-              <w:jc w:val="both"/>
-              <w:textAlignment w:val="baseline"/>
-              <w:rPr/>
+              <w:widowControl w:val="false"/>
+              <w:ind w:left="0" w:right="0" w:hanging="0"/>
+              <w:jc w:val="both"/>
+              <w:textAlignment w:val="baseline"/>
+              <w:rPr>
+                <w:rFonts w:ascii="Times New Roman" w:hAnsi="Times New Roman" w:cs="Times New Roman"/>
+                <w:sz w:val="24"/>
+                <w:szCs w:val="28"/>
+              </w:rPr>
             </w:pPr>
             <w:r>
               <w:rPr>
@@ -3105,20 +3240,25 @@
         </w:tc>
         <w:tc>
           <w:tcPr>
-            <w:tcW w:w="1985" w:type="dxa"/>
-            <w:tcBorders>
-              <w:top w:val="single" w:sz="4" w:space="0" w:color="000000"/>
-              <w:left w:val="single" w:sz="4" w:space="0" w:color="000000"/>
-              <w:bottom w:val="single" w:sz="4" w:space="0" w:color="000000"/>
-            </w:tcBorders>
-          </w:tcPr>
-          <w:p>
-            <w:pPr>
-              <w:pStyle w:val="Normal"/>
-              <w:ind w:left="0" w:right="0" w:hanging="0"/>
-              <w:jc w:val="both"/>
-              <w:textAlignment w:val="baseline"/>
-              <w:rPr/>
+            <w:tcW w:w="1986" w:type="dxa"/>
+            <w:tcBorders>
+              <w:top w:val="single" w:sz="4" w:space="0" w:color="000000"/>
+              <w:left w:val="single" w:sz="4" w:space="0" w:color="000000"/>
+              <w:bottom w:val="single" w:sz="4" w:space="0" w:color="000000"/>
+            </w:tcBorders>
+          </w:tcPr>
+          <w:p>
+            <w:pPr>
+              <w:pStyle w:val="Normal"/>
+              <w:widowControl w:val="false"/>
+              <w:ind w:left="0" w:right="0" w:hanging="0"/>
+              <w:jc w:val="both"/>
+              <w:textAlignment w:val="baseline"/>
+              <w:rPr>
+                <w:rFonts w:ascii="Times New Roman" w:hAnsi="Times New Roman" w:cs="Times New Roman"/>
+                <w:sz w:val="24"/>
+                <w:szCs w:val="28"/>
+              </w:rPr>
             </w:pPr>
             <w:r>
               <w:rPr>
@@ -3132,6 +3272,7 @@
           <w:p>
             <w:pPr>
               <w:pStyle w:val="Normal"/>
+              <w:widowControl w:val="false"/>
               <w:ind w:left="0" w:right="0" w:hanging="0"/>
               <w:jc w:val="both"/>
               <w:textAlignment w:val="baseline"/>
@@ -3154,7 +3295,7 @@
         </w:tc>
         <w:tc>
           <w:tcPr>
-            <w:tcW w:w="2437" w:type="dxa"/>
+            <w:tcW w:w="2436" w:type="dxa"/>
             <w:tcBorders>
               <w:top w:val="single" w:sz="4" w:space="0" w:color="000000"/>
               <w:left w:val="single" w:sz="4" w:space="0" w:color="000000"/>
@@ -3165,10 +3306,15 @@
           <w:p>
             <w:pPr>
               <w:pStyle w:val="Normal"/>
-              <w:ind w:left="0" w:right="0" w:hanging="0"/>
-              <w:jc w:val="both"/>
-              <w:textAlignment w:val="baseline"/>
-              <w:rPr/>
+              <w:widowControl w:val="false"/>
+              <w:ind w:left="0" w:right="0" w:hanging="0"/>
+              <w:jc w:val="both"/>
+              <w:textAlignment w:val="baseline"/>
+              <w:rPr>
+                <w:rFonts w:ascii="Times New Roman" w:hAnsi="Times New Roman" w:cs="Times New Roman"/>
+                <w:sz w:val="24"/>
+                <w:szCs w:val="28"/>
+              </w:rPr>
             </w:pPr>
             <w:r>
               <w:rPr>
@@ -3182,6 +3328,7 @@
           <w:p>
             <w:pPr>
               <w:pStyle w:val="Normal"/>
+              <w:widowControl w:val="false"/>
               <w:ind w:left="0" w:right="0" w:hanging="0"/>
               <w:jc w:val="both"/>
               <w:textAlignment w:val="baseline"/>
@@ -3221,6 +3368,7 @@
           <w:p>
             <w:pPr>
               <w:pStyle w:val="Normal"/>
+              <w:widowControl w:val="false"/>
               <w:ind w:left="0" w:right="0" w:hanging="0"/>
               <w:textAlignment w:val="baseline"/>
               <w:rPr>
@@ -3245,16 +3393,17 @@
         </w:tc>
         <w:tc>
           <w:tcPr>
-            <w:tcW w:w="1467" w:type="dxa"/>
-            <w:tcBorders>
-              <w:top w:val="single" w:sz="4" w:space="0" w:color="000000"/>
-              <w:left w:val="single" w:sz="4" w:space="0" w:color="000000"/>
-              <w:bottom w:val="single" w:sz="4" w:space="0" w:color="000000"/>
-            </w:tcBorders>
-          </w:tcPr>
-          <w:p>
-            <w:pPr>
-              <w:pStyle w:val="Normal"/>
+            <w:tcW w:w="1466" w:type="dxa"/>
+            <w:tcBorders>
+              <w:top w:val="single" w:sz="4" w:space="0" w:color="000000"/>
+              <w:left w:val="single" w:sz="4" w:space="0" w:color="000000"/>
+              <w:bottom w:val="single" w:sz="4" w:space="0" w:color="000000"/>
+            </w:tcBorders>
+          </w:tcPr>
+          <w:p>
+            <w:pPr>
+              <w:pStyle w:val="Normal"/>
+              <w:widowControl w:val="false"/>
               <w:ind w:left="0" w:right="0" w:hanging="0"/>
               <w:jc w:val="center"/>
               <w:textAlignment w:val="baseline"/>
@@ -3278,6 +3427,7 @@
           <w:p>
             <w:pPr>
               <w:pStyle w:val="Normal"/>
+              <w:widowControl w:val="false"/>
               <w:ind w:left="0" w:right="0" w:hanging="0"/>
               <w:jc w:val="center"/>
               <w:textAlignment w:val="baseline"/>
@@ -3300,16 +3450,17 @@
         </w:tc>
         <w:tc>
           <w:tcPr>
-            <w:tcW w:w="3685" w:type="dxa"/>
-            <w:tcBorders>
-              <w:top w:val="single" w:sz="4" w:space="0" w:color="000000"/>
-              <w:left w:val="single" w:sz="4" w:space="0" w:color="000000"/>
-              <w:bottom w:val="single" w:sz="4" w:space="0" w:color="000000"/>
-            </w:tcBorders>
-          </w:tcPr>
-          <w:p>
-            <w:pPr>
-              <w:pStyle w:val="Normal"/>
+            <w:tcW w:w="3686" w:type="dxa"/>
+            <w:tcBorders>
+              <w:top w:val="single" w:sz="4" w:space="0" w:color="000000"/>
+              <w:left w:val="single" w:sz="4" w:space="0" w:color="000000"/>
+              <w:bottom w:val="single" w:sz="4" w:space="0" w:color="000000"/>
+            </w:tcBorders>
+          </w:tcPr>
+          <w:p>
+            <w:pPr>
+              <w:pStyle w:val="Normal"/>
+              <w:widowControl w:val="false"/>
               <w:tabs>
                 <w:tab w:val="clear" w:pos="708"/>
                 <w:tab w:val="left" w:pos="705" w:leader="none"/>
@@ -3317,7 +3468,11 @@
               </w:tabs>
               <w:ind w:left="0" w:right="0" w:hanging="0"/>
               <w:textAlignment w:val="baseline"/>
-              <w:rPr/>
+              <w:rPr>
+                <w:rFonts w:ascii="Times New Roman" w:hAnsi="Times New Roman" w:cs="Times New Roman"/>
+                <w:sz w:val="24"/>
+                <w:szCs w:val="28"/>
+              </w:rPr>
             </w:pPr>
             <w:r>
               <w:rPr>
@@ -3351,10 +3506,15 @@
           <w:p>
             <w:pPr>
               <w:pStyle w:val="Normal"/>
-              <w:ind w:left="0" w:right="0" w:hanging="0"/>
-              <w:jc w:val="both"/>
-              <w:textAlignment w:val="baseline"/>
-              <w:rPr/>
+              <w:widowControl w:val="false"/>
+              <w:ind w:left="0" w:right="0" w:hanging="0"/>
+              <w:jc w:val="both"/>
+              <w:textAlignment w:val="baseline"/>
+              <w:rPr>
+                <w:rFonts w:ascii="Times New Roman" w:hAnsi="Times New Roman" w:cs="Times New Roman"/>
+                <w:sz w:val="24"/>
+                <w:szCs w:val="28"/>
+              </w:rPr>
             </w:pPr>
             <w:r>
               <w:rPr>
@@ -3368,20 +3528,25 @@
         </w:tc>
         <w:tc>
           <w:tcPr>
-            <w:tcW w:w="2268" w:type="dxa"/>
-            <w:tcBorders>
-              <w:top w:val="single" w:sz="4" w:space="0" w:color="000000"/>
-              <w:left w:val="single" w:sz="4" w:space="0" w:color="000000"/>
-              <w:bottom w:val="single" w:sz="4" w:space="0" w:color="000000"/>
-            </w:tcBorders>
-          </w:tcPr>
-          <w:p>
-            <w:pPr>
-              <w:pStyle w:val="Normal"/>
-              <w:ind w:left="0" w:right="0" w:hanging="0"/>
-              <w:jc w:val="both"/>
-              <w:textAlignment w:val="baseline"/>
-              <w:rPr/>
+            <w:tcW w:w="2267" w:type="dxa"/>
+            <w:tcBorders>
+              <w:top w:val="single" w:sz="4" w:space="0" w:color="000000"/>
+              <w:left w:val="single" w:sz="4" w:space="0" w:color="000000"/>
+              <w:bottom w:val="single" w:sz="4" w:space="0" w:color="000000"/>
+            </w:tcBorders>
+          </w:tcPr>
+          <w:p>
+            <w:pPr>
+              <w:pStyle w:val="Normal"/>
+              <w:widowControl w:val="false"/>
+              <w:ind w:left="0" w:right="0" w:hanging="0"/>
+              <w:jc w:val="both"/>
+              <w:textAlignment w:val="baseline"/>
+              <w:rPr>
+                <w:rFonts w:ascii="Times New Roman" w:hAnsi="Times New Roman" w:cs="Times New Roman"/>
+                <w:sz w:val="24"/>
+                <w:szCs w:val="28"/>
+              </w:rPr>
             </w:pPr>
             <w:r>
               <w:rPr>
@@ -3395,39 +3560,45 @@
           <w:p>
             <w:pPr>
               <w:pStyle w:val="Normal"/>
-              <w:ind w:left="0" w:right="0" w:hanging="0"/>
-              <w:textAlignment w:val="baseline"/>
-              <w:rPr>
-                <w:rFonts w:ascii="Times New Roman" w:hAnsi="Times New Roman" w:cs="Times New Roman"/>
-                <w:sz w:val="24"/>
-                <w:szCs w:val="24"/>
-              </w:rPr>
-            </w:pPr>
-            <w:r>
-              <w:rPr>
-                <w:rFonts w:cs="Times New Roman" w:ascii="Times New Roman" w:hAnsi="Times New Roman"/>
-                <w:sz w:val="24"/>
-                <w:szCs w:val="24"/>
-              </w:rPr>
-            </w:r>
-          </w:p>
-        </w:tc>
-        <w:tc>
-          <w:tcPr>
-            <w:tcW w:w="1985" w:type="dxa"/>
-            <w:tcBorders>
-              <w:top w:val="single" w:sz="4" w:space="0" w:color="000000"/>
-              <w:left w:val="single" w:sz="4" w:space="0" w:color="000000"/>
-              <w:bottom w:val="single" w:sz="4" w:space="0" w:color="000000"/>
-            </w:tcBorders>
-          </w:tcPr>
-          <w:p>
-            <w:pPr>
-              <w:pStyle w:val="Normal"/>
-              <w:ind w:left="0" w:right="0" w:hanging="0"/>
-              <w:jc w:val="both"/>
-              <w:textAlignment w:val="baseline"/>
-              <w:rPr/>
+              <w:widowControl w:val="false"/>
+              <w:ind w:left="0" w:right="0" w:hanging="0"/>
+              <w:textAlignment w:val="baseline"/>
+              <w:rPr>
+                <w:rFonts w:ascii="Times New Roman" w:hAnsi="Times New Roman" w:cs="Times New Roman"/>
+                <w:sz w:val="24"/>
+                <w:szCs w:val="24"/>
+              </w:rPr>
+            </w:pPr>
+            <w:r>
+              <w:rPr>
+                <w:rFonts w:cs="Times New Roman" w:ascii="Times New Roman" w:hAnsi="Times New Roman"/>
+                <w:sz w:val="24"/>
+                <w:szCs w:val="24"/>
+              </w:rPr>
+            </w:r>
+          </w:p>
+        </w:tc>
+        <w:tc>
+          <w:tcPr>
+            <w:tcW w:w="1986" w:type="dxa"/>
+            <w:tcBorders>
+              <w:top w:val="single" w:sz="4" w:space="0" w:color="000000"/>
+              <w:left w:val="single" w:sz="4" w:space="0" w:color="000000"/>
+              <w:bottom w:val="single" w:sz="4" w:space="0" w:color="000000"/>
+            </w:tcBorders>
+          </w:tcPr>
+          <w:p>
+            <w:pPr>
+              <w:pStyle w:val="Normal"/>
+              <w:widowControl w:val="false"/>
+              <w:ind w:left="0" w:right="0" w:hanging="0"/>
+              <w:jc w:val="both"/>
+              <w:textAlignment w:val="baseline"/>
+              <w:rPr>
+                <w:rFonts w:ascii="Times New Roman" w:hAnsi="Times New Roman" w:cs="Times New Roman"/>
+                <w:sz w:val="24"/>
+                <w:szCs w:val="28"/>
+              </w:rPr>
             </w:pPr>
             <w:r>
               <w:rPr>
@@ -3441,27 +3612,28 @@
           <w:p>
             <w:pPr>
               <w:pStyle w:val="Normal"/>
-              <w:ind w:left="0" w:right="0" w:hanging="0"/>
-              <w:jc w:val="both"/>
-              <w:textAlignment w:val="baseline"/>
-              <w:rPr>
-                <w:rFonts w:ascii="Times New Roman" w:hAnsi="Times New Roman" w:cs="Times New Roman"/>
-                <w:sz w:val="24"/>
-                <w:szCs w:val="24"/>
-              </w:rPr>
-            </w:pPr>
-            <w:r>
-              <w:rPr>
-                <w:rFonts w:cs="Times New Roman" w:ascii="Times New Roman" w:hAnsi="Times New Roman"/>
-                <w:sz w:val="24"/>
-                <w:szCs w:val="24"/>
-              </w:rPr>
-            </w:r>
-          </w:p>
-        </w:tc>
-        <w:tc>
-          <w:tcPr>
-            <w:tcW w:w="2437" w:type="dxa"/>
+              <w:widowControl w:val="false"/>
+              <w:ind w:left="0" w:right="0" w:hanging="0"/>
+              <w:jc w:val="both"/>
+              <w:textAlignment w:val="baseline"/>
+              <w:rPr>
+                <w:rFonts w:ascii="Times New Roman" w:hAnsi="Times New Roman" w:cs="Times New Roman"/>
+                <w:sz w:val="24"/>
+                <w:szCs w:val="24"/>
+              </w:rPr>
+            </w:pPr>
+            <w:r>
+              <w:rPr>
+                <w:rFonts w:cs="Times New Roman" w:ascii="Times New Roman" w:hAnsi="Times New Roman"/>
+                <w:sz w:val="24"/>
+                <w:szCs w:val="24"/>
+              </w:rPr>
+            </w:r>
+          </w:p>
+        </w:tc>
+        <w:tc>
+          <w:tcPr>
+            <w:tcW w:w="2436" w:type="dxa"/>
             <w:tcBorders>
               <w:top w:val="single" w:sz="4" w:space="0" w:color="000000"/>
               <w:left w:val="single" w:sz="4" w:space="0" w:color="000000"/>
@@ -3472,6 +3644,7 @@
           <w:p>
             <w:pPr>
               <w:pStyle w:val="Normal"/>
+              <w:widowControl w:val="false"/>
               <w:ind w:left="0" w:right="0" w:hanging="0"/>
               <w:jc w:val="both"/>
               <w:textAlignment w:val="baseline"/>
@@ -3508,6 +3681,7 @@
           <w:p>
             <w:pPr>
               <w:pStyle w:val="Normal"/>
+              <w:widowControl w:val="false"/>
               <w:ind w:left="0" w:right="0" w:hanging="0"/>
               <w:textAlignment w:val="baseline"/>
               <w:rPr>
@@ -3532,16 +3706,17 @@
         </w:tc>
         <w:tc>
           <w:tcPr>
-            <w:tcW w:w="1467" w:type="dxa"/>
-            <w:tcBorders>
-              <w:top w:val="single" w:sz="4" w:space="0" w:color="000000"/>
-              <w:left w:val="single" w:sz="4" w:space="0" w:color="000000"/>
-              <w:bottom w:val="single" w:sz="4" w:space="0" w:color="000000"/>
-            </w:tcBorders>
-          </w:tcPr>
-          <w:p>
-            <w:pPr>
-              <w:pStyle w:val="Normal"/>
+            <w:tcW w:w="1466" w:type="dxa"/>
+            <w:tcBorders>
+              <w:top w:val="single" w:sz="4" w:space="0" w:color="000000"/>
+              <w:left w:val="single" w:sz="4" w:space="0" w:color="000000"/>
+              <w:bottom w:val="single" w:sz="4" w:space="0" w:color="000000"/>
+            </w:tcBorders>
+          </w:tcPr>
+          <w:p>
+            <w:pPr>
+              <w:pStyle w:val="Normal"/>
+              <w:widowControl w:val="false"/>
               <w:ind w:left="0" w:right="0" w:hanging="0"/>
               <w:jc w:val="center"/>
               <w:textAlignment w:val="baseline"/>
@@ -3565,6 +3740,7 @@
           <w:p>
             <w:pPr>
               <w:pStyle w:val="Normal"/>
+              <w:widowControl w:val="false"/>
               <w:ind w:left="0" w:right="0" w:hanging="0"/>
               <w:jc w:val="center"/>
               <w:textAlignment w:val="baseline"/>
@@ -3587,16 +3763,17 @@
         </w:tc>
         <w:tc>
           <w:tcPr>
-            <w:tcW w:w="3685" w:type="dxa"/>
-            <w:tcBorders>
-              <w:top w:val="single" w:sz="4" w:space="0" w:color="000000"/>
-              <w:left w:val="single" w:sz="4" w:space="0" w:color="000000"/>
-              <w:bottom w:val="single" w:sz="4" w:space="0" w:color="000000"/>
-            </w:tcBorders>
-          </w:tcPr>
-          <w:p>
-            <w:pPr>
-              <w:pStyle w:val="Normal"/>
+            <w:tcW w:w="3686" w:type="dxa"/>
+            <w:tcBorders>
+              <w:top w:val="single" w:sz="4" w:space="0" w:color="000000"/>
+              <w:left w:val="single" w:sz="4" w:space="0" w:color="000000"/>
+              <w:bottom w:val="single" w:sz="4" w:space="0" w:color="000000"/>
+            </w:tcBorders>
+          </w:tcPr>
+          <w:p>
+            <w:pPr>
+              <w:pStyle w:val="Normal"/>
+              <w:widowControl w:val="false"/>
               <w:tabs>
                 <w:tab w:val="clear" w:pos="708"/>
                 <w:tab w:val="left" w:pos="705" w:leader="none"/>
@@ -3604,7 +3781,11 @@
               </w:tabs>
               <w:ind w:left="0" w:right="0" w:hanging="0"/>
               <w:textAlignment w:val="baseline"/>
-              <w:rPr/>
+              <w:rPr>
+                <w:rFonts w:ascii="Times New Roman" w:hAnsi="Times New Roman" w:cs="Times New Roman"/>
+                <w:sz w:val="24"/>
+                <w:szCs w:val="28"/>
+              </w:rPr>
             </w:pPr>
             <w:r>
               <w:rPr>
@@ -3630,10 +3811,15 @@
           <w:p>
             <w:pPr>
               <w:pStyle w:val="Normal"/>
-              <w:ind w:left="0" w:right="0" w:hanging="0"/>
-              <w:jc w:val="both"/>
-              <w:textAlignment w:val="baseline"/>
-              <w:rPr/>
+              <w:widowControl w:val="false"/>
+              <w:ind w:left="0" w:right="0" w:hanging="0"/>
+              <w:jc w:val="both"/>
+              <w:textAlignment w:val="baseline"/>
+              <w:rPr>
+                <w:rFonts w:ascii="Times New Roman" w:hAnsi="Times New Roman" w:cs="Times New Roman"/>
+                <w:sz w:val="24"/>
+                <w:szCs w:val="28"/>
+              </w:rPr>
             </w:pPr>
             <w:r>
               <w:rPr>
@@ -3647,20 +3833,25 @@
         </w:tc>
         <w:tc>
           <w:tcPr>
-            <w:tcW w:w="2268" w:type="dxa"/>
-            <w:tcBorders>
-              <w:top w:val="single" w:sz="4" w:space="0" w:color="000000"/>
-              <w:left w:val="single" w:sz="4" w:space="0" w:color="000000"/>
-              <w:bottom w:val="single" w:sz="4" w:space="0" w:color="000000"/>
-            </w:tcBorders>
-          </w:tcPr>
-          <w:p>
-            <w:pPr>
-              <w:pStyle w:val="Normal"/>
-              <w:ind w:left="0" w:right="0" w:hanging="0"/>
-              <w:jc w:val="both"/>
-              <w:textAlignment w:val="baseline"/>
-              <w:rPr/>
+            <w:tcW w:w="2267" w:type="dxa"/>
+            <w:tcBorders>
+              <w:top w:val="single" w:sz="4" w:space="0" w:color="000000"/>
+              <w:left w:val="single" w:sz="4" w:space="0" w:color="000000"/>
+              <w:bottom w:val="single" w:sz="4" w:space="0" w:color="000000"/>
+            </w:tcBorders>
+          </w:tcPr>
+          <w:p>
+            <w:pPr>
+              <w:pStyle w:val="Normal"/>
+              <w:widowControl w:val="false"/>
+              <w:ind w:left="0" w:right="0" w:hanging="0"/>
+              <w:jc w:val="both"/>
+              <w:textAlignment w:val="baseline"/>
+              <w:rPr>
+                <w:rFonts w:ascii="Times New Roman" w:hAnsi="Times New Roman" w:cs="Times New Roman"/>
+                <w:sz w:val="24"/>
+                <w:szCs w:val="28"/>
+              </w:rPr>
             </w:pPr>
             <w:r>
               <w:rPr>
@@ -3674,9 +3865,14 @@
           <w:p>
             <w:pPr>
               <w:pStyle w:val="Normal"/>
-              <w:ind w:left="0" w:right="0" w:hanging="0"/>
-              <w:textAlignment w:val="baseline"/>
-              <w:rPr/>
+              <w:widowControl w:val="false"/>
+              <w:ind w:left="0" w:right="0" w:hanging="0"/>
+              <w:textAlignment w:val="baseline"/>
+              <w:rPr>
+                <w:rFonts w:ascii="Times New Roman" w:hAnsi="Times New Roman" w:cs="Times New Roman"/>
+                <w:sz w:val="24"/>
+                <w:szCs w:val="28"/>
+              </w:rPr>
             </w:pPr>
             <w:r>
               <w:rPr>
@@ -3690,20 +3886,25 @@
         </w:tc>
         <w:tc>
           <w:tcPr>
-            <w:tcW w:w="1985" w:type="dxa"/>
-            <w:tcBorders>
-              <w:top w:val="single" w:sz="4" w:space="0" w:color="000000"/>
-              <w:left w:val="single" w:sz="4" w:space="0" w:color="000000"/>
-              <w:bottom w:val="single" w:sz="4" w:space="0" w:color="000000"/>
-            </w:tcBorders>
-          </w:tcPr>
-          <w:p>
-            <w:pPr>
-              <w:pStyle w:val="Normal"/>
-              <w:ind w:left="0" w:right="0" w:hanging="0"/>
-              <w:jc w:val="both"/>
-              <w:textAlignment w:val="baseline"/>
-              <w:rPr/>
+            <w:tcW w:w="1986" w:type="dxa"/>
+            <w:tcBorders>
+              <w:top w:val="single" w:sz="4" w:space="0" w:color="000000"/>
+              <w:left w:val="single" w:sz="4" w:space="0" w:color="000000"/>
+              <w:bottom w:val="single" w:sz="4" w:space="0" w:color="000000"/>
+            </w:tcBorders>
+          </w:tcPr>
+          <w:p>
+            <w:pPr>
+              <w:pStyle w:val="Normal"/>
+              <w:widowControl w:val="false"/>
+              <w:ind w:left="0" w:right="0" w:hanging="0"/>
+              <w:jc w:val="both"/>
+              <w:textAlignment w:val="baseline"/>
+              <w:rPr>
+                <w:rFonts w:ascii="Times New Roman" w:hAnsi="Times New Roman" w:cs="Times New Roman"/>
+                <w:sz w:val="24"/>
+                <w:szCs w:val="28"/>
+              </w:rPr>
             </w:pPr>
             <w:r>
               <w:rPr>
@@ -3717,7 +3918,7 @@
         </w:tc>
         <w:tc>
           <w:tcPr>
-            <w:tcW w:w="2437" w:type="dxa"/>
+            <w:tcW w:w="2436" w:type="dxa"/>
             <w:tcBorders>
               <w:top w:val="single" w:sz="4" w:space="0" w:color="000000"/>
               <w:left w:val="single" w:sz="4" w:space="0" w:color="000000"/>
@@ -3728,10 +3929,15 @@
           <w:p>
             <w:pPr>
               <w:pStyle w:val="Normal"/>
-              <w:ind w:left="0" w:right="0" w:hanging="0"/>
-              <w:jc w:val="both"/>
-              <w:textAlignment w:val="baseline"/>
-              <w:rPr/>
+              <w:widowControl w:val="false"/>
+              <w:ind w:left="0" w:right="0" w:hanging="0"/>
+              <w:jc w:val="both"/>
+              <w:textAlignment w:val="baseline"/>
+              <w:rPr>
+                <w:rFonts w:ascii="Times New Roman" w:hAnsi="Times New Roman" w:cs="Times New Roman"/>
+                <w:sz w:val="24"/>
+                <w:szCs w:val="28"/>
+              </w:rPr>
             </w:pPr>
             <w:r>
               <w:rPr>
@@ -3760,6 +3966,7 @@
           <w:p>
             <w:pPr>
               <w:pStyle w:val="Normal"/>
+              <w:widowControl w:val="false"/>
               <w:ind w:left="0" w:right="0" w:hanging="0"/>
               <w:textAlignment w:val="baseline"/>
               <w:rPr>
@@ -3784,16 +3991,17 @@
         </w:tc>
         <w:tc>
           <w:tcPr>
-            <w:tcW w:w="1467" w:type="dxa"/>
-            <w:tcBorders>
-              <w:top w:val="single" w:sz="4" w:space="0" w:color="000000"/>
-              <w:left w:val="single" w:sz="4" w:space="0" w:color="000000"/>
-              <w:bottom w:val="single" w:sz="4" w:space="0" w:color="000000"/>
-            </w:tcBorders>
-          </w:tcPr>
-          <w:p>
-            <w:pPr>
-              <w:pStyle w:val="Normal"/>
+            <w:tcW w:w="1466" w:type="dxa"/>
+            <w:tcBorders>
+              <w:top w:val="single" w:sz="4" w:space="0" w:color="000000"/>
+              <w:left w:val="single" w:sz="4" w:space="0" w:color="000000"/>
+              <w:bottom w:val="single" w:sz="4" w:space="0" w:color="000000"/>
+            </w:tcBorders>
+          </w:tcPr>
+          <w:p>
+            <w:pPr>
+              <w:pStyle w:val="Normal"/>
+              <w:widowControl w:val="false"/>
               <w:ind w:left="0" w:right="0" w:hanging="0"/>
               <w:jc w:val="center"/>
               <w:textAlignment w:val="baseline"/>
@@ -3817,6 +4025,7 @@
           <w:p>
             <w:pPr>
               <w:pStyle w:val="Normal"/>
+              <w:widowControl w:val="false"/>
               <w:ind w:left="0" w:right="0" w:hanging="0"/>
               <w:jc w:val="center"/>
               <w:textAlignment w:val="baseline"/>
@@ -3839,16 +4048,17 @@
         </w:tc>
         <w:tc>
           <w:tcPr>
-            <w:tcW w:w="3685" w:type="dxa"/>
-            <w:tcBorders>
-              <w:top w:val="single" w:sz="4" w:space="0" w:color="000000"/>
-              <w:left w:val="single" w:sz="4" w:space="0" w:color="000000"/>
-              <w:bottom w:val="single" w:sz="4" w:space="0" w:color="000000"/>
-            </w:tcBorders>
-          </w:tcPr>
-          <w:p>
-            <w:pPr>
-              <w:pStyle w:val="Normal"/>
+            <w:tcW w:w="3686" w:type="dxa"/>
+            <w:tcBorders>
+              <w:top w:val="single" w:sz="4" w:space="0" w:color="000000"/>
+              <w:left w:val="single" w:sz="4" w:space="0" w:color="000000"/>
+              <w:bottom w:val="single" w:sz="4" w:space="0" w:color="000000"/>
+            </w:tcBorders>
+          </w:tcPr>
+          <w:p>
+            <w:pPr>
+              <w:pStyle w:val="Normal"/>
+              <w:widowControl w:val="false"/>
               <w:tabs>
                 <w:tab w:val="clear" w:pos="708"/>
                 <w:tab w:val="left" w:pos="705" w:leader="none"/>
@@ -3856,7 +4066,11 @@
               </w:tabs>
               <w:ind w:left="0" w:right="0" w:hanging="0"/>
               <w:textAlignment w:val="baseline"/>
-              <w:rPr/>
+              <w:rPr>
+                <w:rFonts w:ascii="Times New Roman" w:hAnsi="Times New Roman" w:cs="Times New Roman"/>
+                <w:sz w:val="24"/>
+                <w:szCs w:val="28"/>
+              </w:rPr>
             </w:pPr>
             <w:r>
               <w:rPr>
@@ -3880,6 +4094,7 @@
           <w:p>
             <w:pPr>
               <w:pStyle w:val="Normal"/>
+              <w:widowControl w:val="false"/>
               <w:tabs>
                 <w:tab w:val="clear" w:pos="708"/>
                 <w:tab w:val="left" w:pos="705" w:leader="none"/>
@@ -3914,6 +4129,7 @@
           <w:p>
             <w:pPr>
               <w:pStyle w:val="Normal"/>
+              <w:widowControl w:val="false"/>
               <w:ind w:left="0" w:right="0" w:hanging="0"/>
               <w:jc w:val="both"/>
               <w:textAlignment w:val="baseline"/>
@@ -3935,6 +4151,7 @@
           <w:p>
             <w:pPr>
               <w:pStyle w:val="Normal"/>
+              <w:widowControl w:val="false"/>
               <w:ind w:left="0" w:right="0" w:hanging="0"/>
               <w:jc w:val="center"/>
               <w:textAlignment w:val="baseline"/>
@@ -3955,6 +4172,7 @@
           <w:p>
             <w:pPr>
               <w:pStyle w:val="Normal"/>
+              <w:widowControl w:val="false"/>
               <w:ind w:left="0" w:right="0" w:hanging="0"/>
               <w:jc w:val="center"/>
               <w:textAlignment w:val="baseline"/>
@@ -3975,6 +4193,7 @@
           <w:p>
             <w:pPr>
               <w:pStyle w:val="Normal"/>
+              <w:widowControl w:val="false"/>
               <w:ind w:left="0" w:right="0" w:hanging="0"/>
               <w:jc w:val="center"/>
               <w:textAlignment w:val="baseline"/>
@@ -3995,6 +4214,7 @@
           <w:p>
             <w:pPr>
               <w:pStyle w:val="Normal"/>
+              <w:widowControl w:val="false"/>
               <w:ind w:left="0" w:right="0" w:hanging="0"/>
               <w:jc w:val="center"/>
               <w:textAlignment w:val="baseline"/>
@@ -4015,6 +4235,7 @@
           <w:p>
             <w:pPr>
               <w:pStyle w:val="Normal"/>
+              <w:widowControl w:val="false"/>
               <w:ind w:left="0" w:right="0" w:hanging="0"/>
               <w:jc w:val="center"/>
               <w:textAlignment w:val="baseline"/>
@@ -4035,6 +4256,7 @@
           <w:p>
             <w:pPr>
               <w:pStyle w:val="Normal"/>
+              <w:widowControl w:val="false"/>
               <w:ind w:left="0" w:right="0" w:hanging="0"/>
               <w:jc w:val="center"/>
               <w:textAlignment w:val="baseline"/>
@@ -4055,6 +4277,7 @@
           <w:p>
             <w:pPr>
               <w:pStyle w:val="Normal"/>
+              <w:widowControl w:val="false"/>
               <w:ind w:left="0" w:right="0" w:hanging="0"/>
               <w:jc w:val="center"/>
               <w:textAlignment w:val="baseline"/>
@@ -4075,6 +4298,7 @@
           <w:p>
             <w:pPr>
               <w:pStyle w:val="Normal"/>
+              <w:widowControl w:val="false"/>
               <w:ind w:left="0" w:right="0" w:hanging="0"/>
               <w:jc w:val="center"/>
               <w:textAlignment w:val="baseline"/>
@@ -4095,6 +4319,7 @@
           <w:p>
             <w:pPr>
               <w:pStyle w:val="Normal"/>
+              <w:widowControl w:val="false"/>
               <w:ind w:left="0" w:right="0" w:hanging="0"/>
               <w:jc w:val="center"/>
               <w:textAlignment w:val="baseline"/>
@@ -4115,6 +4340,7 @@
           <w:p>
             <w:pPr>
               <w:pStyle w:val="Normal"/>
+              <w:widowControl w:val="false"/>
               <w:ind w:left="0" w:right="0" w:hanging="0"/>
               <w:jc w:val="center"/>
               <w:textAlignment w:val="baseline"/>
@@ -4135,6 +4361,7 @@
           <w:p>
             <w:pPr>
               <w:pStyle w:val="Normal"/>
+              <w:widowControl w:val="false"/>
               <w:ind w:left="0" w:right="0" w:hanging="0"/>
               <w:jc w:val="center"/>
               <w:textAlignment w:val="baseline"/>
@@ -4158,19 +4385,24 @@
         </w:tc>
         <w:tc>
           <w:tcPr>
-            <w:tcW w:w="2268" w:type="dxa"/>
-            <w:tcBorders>
-              <w:top w:val="single" w:sz="4" w:space="0" w:color="000000"/>
-              <w:left w:val="single" w:sz="4" w:space="0" w:color="000000"/>
-              <w:bottom w:val="single" w:sz="4" w:space="0" w:color="000000"/>
-            </w:tcBorders>
-          </w:tcPr>
-          <w:p>
-            <w:pPr>
-              <w:pStyle w:val="Normal"/>
-              <w:ind w:left="0" w:right="0" w:hanging="0"/>
-              <w:textAlignment w:val="baseline"/>
-              <w:rPr/>
+            <w:tcW w:w="2267" w:type="dxa"/>
+            <w:tcBorders>
+              <w:top w:val="single" w:sz="4" w:space="0" w:color="000000"/>
+              <w:left w:val="single" w:sz="4" w:space="0" w:color="000000"/>
+              <w:bottom w:val="single" w:sz="4" w:space="0" w:color="000000"/>
+            </w:tcBorders>
+          </w:tcPr>
+          <w:p>
+            <w:pPr>
+              <w:pStyle w:val="Normal"/>
+              <w:widowControl w:val="false"/>
+              <w:ind w:left="0" w:right="0" w:hanging="0"/>
+              <w:textAlignment w:val="baseline"/>
+              <w:rPr>
+                <w:rFonts w:ascii="Times New Roman" w:hAnsi="Times New Roman" w:cs="Times New Roman"/>
+                <w:sz w:val="24"/>
+                <w:szCs w:val="28"/>
+              </w:rPr>
             </w:pPr>
             <w:r>
               <w:rPr>
@@ -4184,9 +4416,14 @@
           <w:p>
             <w:pPr>
               <w:pStyle w:val="Normal"/>
-              <w:ind w:left="0" w:right="0" w:hanging="0"/>
-              <w:textAlignment w:val="baseline"/>
-              <w:rPr/>
+              <w:widowControl w:val="false"/>
+              <w:ind w:left="0" w:right="0" w:hanging="0"/>
+              <w:textAlignment w:val="baseline"/>
+              <w:rPr>
+                <w:rFonts w:ascii="Times New Roman" w:hAnsi="Times New Roman" w:cs="Times New Roman"/>
+                <w:sz w:val="24"/>
+                <w:szCs w:val="28"/>
+              </w:rPr>
             </w:pPr>
             <w:r>
               <w:rPr>
@@ -4200,20 +4437,25 @@
         </w:tc>
         <w:tc>
           <w:tcPr>
-            <w:tcW w:w="1985" w:type="dxa"/>
-            <w:tcBorders>
-              <w:top w:val="single" w:sz="4" w:space="0" w:color="000000"/>
-              <w:left w:val="single" w:sz="4" w:space="0" w:color="000000"/>
-              <w:bottom w:val="single" w:sz="4" w:space="0" w:color="000000"/>
-            </w:tcBorders>
-          </w:tcPr>
-          <w:p>
-            <w:pPr>
-              <w:pStyle w:val="Normal"/>
-              <w:ind w:left="0" w:right="0" w:hanging="0"/>
-              <w:jc w:val="both"/>
-              <w:textAlignment w:val="baseline"/>
-              <w:rPr/>
+            <w:tcW w:w="1986" w:type="dxa"/>
+            <w:tcBorders>
+              <w:top w:val="single" w:sz="4" w:space="0" w:color="000000"/>
+              <w:left w:val="single" w:sz="4" w:space="0" w:color="000000"/>
+              <w:bottom w:val="single" w:sz="4" w:space="0" w:color="000000"/>
+            </w:tcBorders>
+          </w:tcPr>
+          <w:p>
+            <w:pPr>
+              <w:pStyle w:val="Normal"/>
+              <w:widowControl w:val="false"/>
+              <w:ind w:left="0" w:right="0" w:hanging="0"/>
+              <w:jc w:val="both"/>
+              <w:textAlignment w:val="baseline"/>
+              <w:rPr>
+                <w:rFonts w:ascii="Times New Roman" w:hAnsi="Times New Roman" w:cs="Times New Roman"/>
+                <w:sz w:val="24"/>
+                <w:szCs w:val="28"/>
+              </w:rPr>
             </w:pPr>
             <w:r>
               <w:rPr>
@@ -4227,6 +4469,7 @@
           <w:p>
             <w:pPr>
               <w:pStyle w:val="Normal"/>
+              <w:widowControl w:val="false"/>
               <w:ind w:left="0" w:right="0" w:hanging="0"/>
               <w:jc w:val="both"/>
               <w:textAlignment w:val="baseline"/>
@@ -4248,7 +4491,7 @@
         </w:tc>
         <w:tc>
           <w:tcPr>
-            <w:tcW w:w="2437" w:type="dxa"/>
+            <w:tcW w:w="2436" w:type="dxa"/>
             <w:tcBorders>
               <w:top w:val="single" w:sz="4" w:space="0" w:color="000000"/>
               <w:left w:val="single" w:sz="4" w:space="0" w:color="000000"/>
@@ -4259,6 +4502,7 @@
           <w:p>
             <w:pPr>
               <w:pStyle w:val="Normal"/>
+              <w:widowControl w:val="false"/>
               <w:ind w:left="0" w:right="0" w:hanging="0"/>
               <w:jc w:val="both"/>
               <w:textAlignment w:val="baseline"/>
@@ -4295,6 +4539,7 @@
           <w:p>
             <w:pPr>
               <w:pStyle w:val="Normal"/>
+              <w:widowControl w:val="false"/>
               <w:ind w:left="0" w:right="0" w:hanging="0"/>
               <w:textAlignment w:val="baseline"/>
               <w:rPr>
@@ -4319,16 +4564,17 @@
         </w:tc>
         <w:tc>
           <w:tcPr>
-            <w:tcW w:w="1467" w:type="dxa"/>
-            <w:tcBorders>
-              <w:top w:val="single" w:sz="4" w:space="0" w:color="000000"/>
-              <w:left w:val="single" w:sz="4" w:space="0" w:color="000000"/>
-              <w:bottom w:val="single" w:sz="4" w:space="0" w:color="000000"/>
-            </w:tcBorders>
-          </w:tcPr>
-          <w:p>
-            <w:pPr>
-              <w:pStyle w:val="Normal"/>
+            <w:tcW w:w="1466" w:type="dxa"/>
+            <w:tcBorders>
+              <w:top w:val="single" w:sz="4" w:space="0" w:color="000000"/>
+              <w:left w:val="single" w:sz="4" w:space="0" w:color="000000"/>
+              <w:bottom w:val="single" w:sz="4" w:space="0" w:color="000000"/>
+            </w:tcBorders>
+          </w:tcPr>
+          <w:p>
+            <w:pPr>
+              <w:pStyle w:val="Normal"/>
+              <w:widowControl w:val="false"/>
               <w:ind w:left="0" w:right="0" w:hanging="0"/>
               <w:jc w:val="center"/>
               <w:textAlignment w:val="baseline"/>
@@ -4352,6 +4598,7 @@
           <w:p>
             <w:pPr>
               <w:pStyle w:val="Normal"/>
+              <w:widowControl w:val="false"/>
               <w:ind w:left="0" w:right="0" w:hanging="0"/>
               <w:jc w:val="center"/>
               <w:textAlignment w:val="baseline"/>
@@ -4374,16 +4621,17 @@
         </w:tc>
         <w:tc>
           <w:tcPr>
-            <w:tcW w:w="3685" w:type="dxa"/>
-            <w:tcBorders>
-              <w:top w:val="single" w:sz="4" w:space="0" w:color="000000"/>
-              <w:left w:val="single" w:sz="4" w:space="0" w:color="000000"/>
-              <w:bottom w:val="single" w:sz="4" w:space="0" w:color="000000"/>
-            </w:tcBorders>
-          </w:tcPr>
-          <w:p>
-            <w:pPr>
-              <w:pStyle w:val="Normal"/>
+            <w:tcW w:w="3686" w:type="dxa"/>
+            <w:tcBorders>
+              <w:top w:val="single" w:sz="4" w:space="0" w:color="000000"/>
+              <w:left w:val="single" w:sz="4" w:space="0" w:color="000000"/>
+              <w:bottom w:val="single" w:sz="4" w:space="0" w:color="000000"/>
+            </w:tcBorders>
+          </w:tcPr>
+          <w:p>
+            <w:pPr>
+              <w:pStyle w:val="Normal"/>
+              <w:widowControl w:val="false"/>
               <w:tabs>
                 <w:tab w:val="clear" w:pos="708"/>
                 <w:tab w:val="left" w:pos="705" w:leader="none"/>
@@ -4391,7 +4639,11 @@
               </w:tabs>
               <w:ind w:left="0" w:right="0" w:hanging="0"/>
               <w:textAlignment w:val="baseline"/>
-              <w:rPr/>
+              <w:rPr>
+                <w:rFonts w:ascii="Times New Roman" w:hAnsi="Times New Roman" w:cs="Times New Roman"/>
+                <w:sz w:val="24"/>
+                <w:szCs w:val="28"/>
+              </w:rPr>
             </w:pPr>
             <w:r>
               <w:rPr>
@@ -4415,6 +4667,7 @@
           <w:p>
             <w:pPr>
               <w:pStyle w:val="Normal"/>
+              <w:widowControl w:val="false"/>
               <w:tabs>
                 <w:tab w:val="clear" w:pos="708"/>
                 <w:tab w:val="left" w:pos="705" w:leader="none"/>
@@ -4439,6 +4692,7 @@
           <w:p>
             <w:pPr>
               <w:pStyle w:val="Normal"/>
+              <w:widowControl w:val="false"/>
               <w:tabs>
                 <w:tab w:val="clear" w:pos="708"/>
                 <w:tab w:val="left" w:pos="705" w:leader="none"/>
@@ -4473,10 +4727,15 @@
           <w:p>
             <w:pPr>
               <w:pStyle w:val="Normal"/>
-              <w:ind w:left="0" w:right="0" w:hanging="0"/>
-              <w:jc w:val="both"/>
-              <w:textAlignment w:val="baseline"/>
-              <w:rPr/>
+              <w:widowControl w:val="false"/>
+              <w:ind w:left="0" w:right="0" w:hanging="0"/>
+              <w:jc w:val="both"/>
+              <w:textAlignment w:val="baseline"/>
+              <w:rPr>
+                <w:rFonts w:ascii="Times New Roman" w:hAnsi="Times New Roman" w:cs="Times New Roman"/>
+                <w:sz w:val="24"/>
+                <w:szCs w:val="28"/>
+              </w:rPr>
             </w:pPr>
             <w:r>
               <w:rPr>
@@ -4490,39 +4749,45 @@
           <w:p>
             <w:pPr>
               <w:pStyle w:val="Normal"/>
-              <w:ind w:left="0" w:right="0" w:hanging="0"/>
-              <w:jc w:val="both"/>
-              <w:textAlignment w:val="baseline"/>
-              <w:rPr>
-                <w:rFonts w:ascii="Times New Roman" w:hAnsi="Times New Roman" w:cs="Times New Roman"/>
-                <w:sz w:val="24"/>
-                <w:szCs w:val="24"/>
-              </w:rPr>
-            </w:pPr>
-            <w:r>
-              <w:rPr>
-                <w:rFonts w:cs="Times New Roman" w:ascii="Times New Roman" w:hAnsi="Times New Roman"/>
-                <w:sz w:val="24"/>
-                <w:szCs w:val="24"/>
-              </w:rPr>
-            </w:r>
-          </w:p>
-        </w:tc>
-        <w:tc>
-          <w:tcPr>
-            <w:tcW w:w="2268" w:type="dxa"/>
-            <w:tcBorders>
-              <w:top w:val="single" w:sz="4" w:space="0" w:color="000000"/>
-              <w:left w:val="single" w:sz="4" w:space="0" w:color="000000"/>
-              <w:bottom w:val="single" w:sz="4" w:space="0" w:color="000000"/>
-            </w:tcBorders>
-          </w:tcPr>
-          <w:p>
-            <w:pPr>
-              <w:pStyle w:val="Normal"/>
-              <w:ind w:left="0" w:right="0" w:hanging="0"/>
-              <w:textAlignment w:val="baseline"/>
-              <w:rPr/>
+              <w:widowControl w:val="false"/>
+              <w:ind w:left="0" w:right="0" w:hanging="0"/>
+              <w:jc w:val="both"/>
+              <w:textAlignment w:val="baseline"/>
+              <w:rPr>
+                <w:rFonts w:ascii="Times New Roman" w:hAnsi="Times New Roman" w:cs="Times New Roman"/>
+                <w:sz w:val="24"/>
+                <w:szCs w:val="24"/>
+              </w:rPr>
+            </w:pPr>
+            <w:r>
+              <w:rPr>
+                <w:rFonts w:cs="Times New Roman" w:ascii="Times New Roman" w:hAnsi="Times New Roman"/>
+                <w:sz w:val="24"/>
+                <w:szCs w:val="24"/>
+              </w:rPr>
+            </w:r>
+          </w:p>
+        </w:tc>
+        <w:tc>
+          <w:tcPr>
+            <w:tcW w:w="2267" w:type="dxa"/>
+            <w:tcBorders>
+              <w:top w:val="single" w:sz="4" w:space="0" w:color="000000"/>
+              <w:left w:val="single" w:sz="4" w:space="0" w:color="000000"/>
+              <w:bottom w:val="single" w:sz="4" w:space="0" w:color="000000"/>
+            </w:tcBorders>
+          </w:tcPr>
+          <w:p>
+            <w:pPr>
+              <w:pStyle w:val="Normal"/>
+              <w:widowControl w:val="false"/>
+              <w:ind w:left="0" w:right="0" w:hanging="0"/>
+              <w:textAlignment w:val="baseline"/>
+              <w:rPr>
+                <w:rFonts w:ascii="Times New Roman" w:hAnsi="Times New Roman" w:cs="Times New Roman"/>
+                <w:sz w:val="24"/>
+                <w:szCs w:val="28"/>
+              </w:rPr>
             </w:pPr>
             <w:r>
               <w:rPr>
@@ -4536,39 +4801,45 @@
           <w:p>
             <w:pPr>
               <w:pStyle w:val="Normal"/>
-              <w:ind w:left="0" w:right="0" w:hanging="0"/>
-              <w:textAlignment w:val="baseline"/>
-              <w:rPr>
-                <w:rFonts w:ascii="Times New Roman" w:hAnsi="Times New Roman" w:cs="Times New Roman"/>
-                <w:sz w:val="24"/>
-                <w:szCs w:val="24"/>
-              </w:rPr>
-            </w:pPr>
-            <w:r>
-              <w:rPr>
-                <w:rFonts w:cs="Times New Roman" w:ascii="Times New Roman" w:hAnsi="Times New Roman"/>
-                <w:sz w:val="24"/>
-                <w:szCs w:val="24"/>
-              </w:rPr>
-            </w:r>
-          </w:p>
-        </w:tc>
-        <w:tc>
-          <w:tcPr>
-            <w:tcW w:w="1985" w:type="dxa"/>
-            <w:tcBorders>
-              <w:top w:val="single" w:sz="4" w:space="0" w:color="000000"/>
-              <w:left w:val="single" w:sz="4" w:space="0" w:color="000000"/>
-              <w:bottom w:val="single" w:sz="4" w:space="0" w:color="000000"/>
-            </w:tcBorders>
-          </w:tcPr>
-          <w:p>
-            <w:pPr>
-              <w:pStyle w:val="Normal"/>
-              <w:ind w:left="0" w:right="0" w:hanging="0"/>
-              <w:jc w:val="both"/>
-              <w:textAlignment w:val="baseline"/>
-              <w:rPr/>
+              <w:widowControl w:val="false"/>
+              <w:ind w:left="0" w:right="0" w:hanging="0"/>
+              <w:textAlignment w:val="baseline"/>
+              <w:rPr>
+                <w:rFonts w:ascii="Times New Roman" w:hAnsi="Times New Roman" w:cs="Times New Roman"/>
+                <w:sz w:val="24"/>
+                <w:szCs w:val="24"/>
+              </w:rPr>
+            </w:pPr>
+            <w:r>
+              <w:rPr>
+                <w:rFonts w:cs="Times New Roman" w:ascii="Times New Roman" w:hAnsi="Times New Roman"/>
+                <w:sz w:val="24"/>
+                <w:szCs w:val="24"/>
+              </w:rPr>
+            </w:r>
+          </w:p>
+        </w:tc>
+        <w:tc>
+          <w:tcPr>
+            <w:tcW w:w="1986" w:type="dxa"/>
+            <w:tcBorders>
+              <w:top w:val="single" w:sz="4" w:space="0" w:color="000000"/>
+              <w:left w:val="single" w:sz="4" w:space="0" w:color="000000"/>
+              <w:bottom w:val="single" w:sz="4" w:space="0" w:color="000000"/>
+            </w:tcBorders>
+          </w:tcPr>
+          <w:p>
+            <w:pPr>
+              <w:pStyle w:val="Normal"/>
+              <w:widowControl w:val="false"/>
+              <w:ind w:left="0" w:right="0" w:hanging="0"/>
+              <w:jc w:val="both"/>
+              <w:textAlignment w:val="baseline"/>
+              <w:rPr>
+                <w:rFonts w:ascii="Times New Roman" w:hAnsi="Times New Roman" w:cs="Times New Roman"/>
+                <w:sz w:val="24"/>
+                <w:szCs w:val="28"/>
+              </w:rPr>
             </w:pPr>
             <w:r>
               <w:rPr>
@@ -4582,7 +4853,7 @@
         </w:tc>
         <w:tc>
           <w:tcPr>
-            <w:tcW w:w="2437" w:type="dxa"/>
+            <w:tcW w:w="2436" w:type="dxa"/>
             <w:tcBorders>
               <w:top w:val="single" w:sz="4" w:space="0" w:color="000000"/>
               <w:left w:val="single" w:sz="4" w:space="0" w:color="000000"/>
@@ -4593,10 +4864,15 @@
           <w:p>
             <w:pPr>
               <w:pStyle w:val="Normal"/>
-              <w:ind w:left="0" w:right="0" w:hanging="0"/>
-              <w:jc w:val="both"/>
-              <w:textAlignment w:val="baseline"/>
-              <w:rPr/>
+              <w:widowControl w:val="false"/>
+              <w:ind w:left="0" w:right="0" w:hanging="0"/>
+              <w:jc w:val="both"/>
+              <w:textAlignment w:val="baseline"/>
+              <w:rPr>
+                <w:rFonts w:ascii="Times New Roman" w:hAnsi="Times New Roman" w:cs="Times New Roman"/>
+                <w:sz w:val="24"/>
+                <w:szCs w:val="28"/>
+              </w:rPr>
             </w:pPr>
             <w:r>
               <w:rPr>
@@ -4610,10 +4886,15 @@
           <w:p>
             <w:pPr>
               <w:pStyle w:val="Normal"/>
-              <w:ind w:left="0" w:right="0" w:hanging="0"/>
-              <w:jc w:val="both"/>
-              <w:textAlignment w:val="baseline"/>
-              <w:rPr/>
+              <w:widowControl w:val="false"/>
+              <w:ind w:left="0" w:right="0" w:hanging="0"/>
+              <w:jc w:val="both"/>
+              <w:textAlignment w:val="baseline"/>
+              <w:rPr>
+                <w:rFonts w:ascii="Times New Roman" w:hAnsi="Times New Roman" w:cs="Times New Roman"/>
+                <w:sz w:val="24"/>
+                <w:szCs w:val="28"/>
+              </w:rPr>
             </w:pPr>
             <w:r>
               <w:rPr>
@@ -4627,10 +4908,15 @@
           <w:p>
             <w:pPr>
               <w:pStyle w:val="Normal"/>
-              <w:ind w:left="0" w:right="0" w:hanging="0"/>
-              <w:jc w:val="both"/>
-              <w:textAlignment w:val="baseline"/>
-              <w:rPr/>
+              <w:widowControl w:val="false"/>
+              <w:ind w:left="0" w:right="0" w:hanging="0"/>
+              <w:jc w:val="both"/>
+              <w:textAlignment w:val="baseline"/>
+              <w:rPr>
+                <w:rFonts w:ascii="Times New Roman" w:hAnsi="Times New Roman" w:cs="Times New Roman"/>
+                <w:sz w:val="24"/>
+                <w:szCs w:val="28"/>
+              </w:rPr>
             </w:pPr>
             <w:r>
               <w:rPr>
@@ -4694,11 +4980,7 @@
         </w:rPr>
       </w:pPr>
       <w:r>
-        <w:rPr>
-          <w:rFonts w:cs="Times New Roman" w:ascii="Times New Roman" w:hAnsi="Times New Roman"/>
-          <w:sz w:val="28"/>
-          <w:szCs w:val="28"/>
-        </w:rPr>
+        <w:rPr/>
       </w:r>
     </w:p>
     <w:sectPr>
@@ -4715,11 +4997,11 @@
 </file>
 
 <file path=word/numbering.xml><?xml version="1.0" encoding="utf-8"?>
-<w:numbering xmlns:w="http://schemas.openxmlformats.org/wordprocessingml/2006/main" xmlns:o="urn:schemas-microsoft-com:office:office" xmlns:r="http://schemas.openxmlformats.org/officeDocument/2006/relationships" xmlns:v="urn:schemas-microsoft-com:vml">
+<w:numbering xmlns:w="http://schemas.openxmlformats.org/wordprocessingml/2006/main" xmlns:o="urn:schemas-microsoft-com:office:office" xmlns:r="http://schemas.openxmlformats.org/officeDocument/2006/relationships" xmlns:v="urn:schemas-microsoft-com:vml" xmlns:mc="http://schemas.openxmlformats.org/markup-compatibility/2006" xmlns:w14="http://schemas.microsoft.com/office/word/2010/wordml" mc:Ignorable="w14">
   <w:abstractNum w:abstractNumId="1">
     <w:lvl w:ilvl="0">
       <w:start w:val="1"/>
-      <w:pStyle w:val="1"/>
+      <w:pStyle w:val="Heading1"/>
       <w:numFmt w:val="none"/>
       <w:suff w:val="nothing"/>
       <w:lvlText w:val=""/>
@@ -4733,7 +5015,7 @@
     </w:lvl>
     <w:lvl w:ilvl="1">
       <w:start w:val="1"/>
-      <w:pStyle w:val="2"/>
+      <w:pStyle w:val="Heading2"/>
       <w:numFmt w:val="none"/>
       <w:suff w:val="nothing"/>
       <w:lvlText w:val=""/>
@@ -5013,7 +5295,6 @@
         </w:tabs>
         <w:ind w:left="927" w:hanging="360"/>
       </w:pPr>
-      <w:rPr/>
     </w:lvl>
     <w:lvl w:ilvl="1">
       <w:start w:val="1"/>
@@ -5026,7 +5307,6 @@
         </w:tabs>
         <w:ind w:left="1107" w:hanging="540"/>
       </w:pPr>
-      <w:rPr/>
     </w:lvl>
     <w:lvl w:ilvl="2">
       <w:start w:val="1"/>
@@ -5039,7 +5319,6 @@
         </w:tabs>
         <w:ind w:left="1287" w:hanging="720"/>
       </w:pPr>
-      <w:rPr/>
     </w:lvl>
     <w:lvl w:ilvl="3">
       <w:start w:val="1"/>
@@ -5052,7 +5331,6 @@
         </w:tabs>
         <w:ind w:left="1287" w:hanging="720"/>
       </w:pPr>
-      <w:rPr/>
     </w:lvl>
     <w:lvl w:ilvl="4">
       <w:start w:val="1"/>
@@ -5065,7 +5343,6 @@
         </w:tabs>
         <w:ind w:left="1647" w:hanging="1080"/>
       </w:pPr>
-      <w:rPr/>
     </w:lvl>
     <w:lvl w:ilvl="5">
       <w:start w:val="1"/>
@@ -5078,7 +5355,6 @@
         </w:tabs>
         <w:ind w:left="1647" w:hanging="1080"/>
       </w:pPr>
-      <w:rPr/>
     </w:lvl>
     <w:lvl w:ilvl="6">
       <w:start w:val="1"/>
@@ -5091,7 +5367,6 @@
         </w:tabs>
         <w:ind w:left="2007" w:hanging="1440"/>
       </w:pPr>
-      <w:rPr/>
     </w:lvl>
     <w:lvl w:ilvl="7">
       <w:start w:val="1"/>
@@ -5104,7 +5379,6 @@
         </w:tabs>
         <w:ind w:left="2007" w:hanging="1440"/>
       </w:pPr>
-      <w:rPr/>
     </w:lvl>
     <w:lvl w:ilvl="8">
       <w:start w:val="1"/>
@@ -5117,7 +5391,6 @@
         </w:tabs>
         <w:ind w:left="2367" w:hanging="1800"/>
       </w:pPr>
-      <w:rPr/>
     </w:lvl>
   </w:abstractNum>
   <w:num w:numId="1">
@@ -5156,17 +5429,20 @@
       <w:widowControl/>
       <w:suppressAutoHyphens w:val="false"/>
       <w:bidi w:val="0"/>
+      <w:spacing w:before="0" w:after="0"/>
       <w:ind w:left="-425" w:right="-2234" w:firstLine="1168"/>
+      <w:jc w:val="left"/>
     </w:pPr>
     <w:rPr>
       <w:rFonts w:ascii="Calibri" w:hAnsi="Calibri" w:eastAsia="Calibri" w:cs="Times New Roman"/>
       <w:color w:val="auto"/>
+      <w:kern w:val="0"/>
       <w:sz w:val="22"/>
       <w:szCs w:val="22"/>
-      <w:lang w:val="ru-RU" w:bidi="ar-SA" w:eastAsia="zh-CN"/>
+      <w:lang w:val="ru-RU" w:eastAsia="zh-CN" w:bidi="ar-SA"/>
     </w:rPr>
   </w:style>
-  <w:style w:type="paragraph" w:styleId="1">
+  <w:style w:type="paragraph" w:styleId="Heading1">
     <w:name w:val="Heading 1"/>
     <w:basedOn w:val="Normal"/>
     <w:next w:val="Normal"/>
@@ -5190,7 +5466,7 @@
       <w:szCs w:val="28"/>
     </w:rPr>
   </w:style>
-  <w:style w:type="paragraph" w:styleId="2">
+  <w:style w:type="paragraph" w:styleId="Heading2">
     <w:name w:val="Heading 2"/>
     <w:basedOn w:val="Normal"/>
     <w:next w:val="Normal"/>
@@ -5202,7 +5478,6 @@
         <w:ilvl w:val="1"/>
         <w:numId w:val="1"/>
       </w:numPr>
-      <w:autoSpaceDE w:val="false"/>
       <w:spacing w:before="240" w:after="60"/>
       <w:ind w:left="0" w:right="0" w:hanging="0"/>
       <w:outlineLvl w:val="1"/>
@@ -5401,7 +5676,7 @@
     <w:qFormat/>
     <w:rPr/>
   </w:style>
-  <w:style w:type="character" w:styleId="21">
+  <w:style w:type="character" w:styleId="2">
     <w:name w:val="Заголовок 2 Знак"/>
     <w:qFormat/>
     <w:rPr>
@@ -5416,6 +5691,7 @@
   </w:style>
   <w:style w:type="character" w:styleId="Style13">
     <w:name w:val="Интернет-ссылка"/>
+    <w:qFormat/>
     <w:rPr>
       <w:color w:val="0000FF"/>
       <w:u w:val="single"/>
@@ -5427,7 +5703,7 @@
     <w:qFormat/>
     <w:rPr/>
   </w:style>
-  <w:style w:type="character" w:styleId="11">
+  <w:style w:type="character" w:styleId="1">
     <w:name w:val="Стиль1 Знак"/>
     <w:qFormat/>
     <w:rPr>
@@ -5437,7 +5713,7 @@
       <w:szCs w:val="24"/>
     </w:rPr>
   </w:style>
-  <w:style w:type="character" w:styleId="22">
+  <w:style w:type="character" w:styleId="21">
     <w:name w:val="Стиль2 Знак"/>
     <w:qFormat/>
     <w:rPr>
@@ -5447,7 +5723,7 @@
       <w:szCs w:val="24"/>
     </w:rPr>
   </w:style>
-  <w:style w:type="character" w:styleId="12">
+  <w:style w:type="character" w:styleId="11">
     <w:name w:val="Заголовок 1 Знак"/>
     <w:qFormat/>
     <w:rPr>
@@ -5515,10 +5791,10 @@
     <w:qFormat/>
     <w:rPr/>
   </w:style>
-  <w:style w:type="paragraph" w:styleId="Style21">
-    <w:name w:val="Заголовок"/>
+  <w:style w:type="paragraph" w:styleId="Heading">
+    <w:name w:val="Heading"/>
     <w:basedOn w:val="Normal"/>
-    <w:next w:val="Style22"/>
+    <w:next w:val="TextBody"/>
     <w:qFormat/>
     <w:pPr>
       <w:keepNext w:val="true"/>
@@ -5530,7 +5806,7 @@
       <w:szCs w:val="28"/>
     </w:rPr>
   </w:style>
-  <w:style w:type="paragraph" w:styleId="Style22">
+  <w:style w:type="paragraph" w:styleId="TextBody">
     <w:name w:val="Body Text"/>
     <w:basedOn w:val="Normal"/>
     <w:pPr>
@@ -5544,15 +5820,15 @@
       <w:lang w:val="en-US"/>
     </w:rPr>
   </w:style>
-  <w:style w:type="paragraph" w:styleId="Style23">
+  <w:style w:type="paragraph" w:styleId="List">
     <w:name w:val="List"/>
-    <w:basedOn w:val="Style22"/>
+    <w:basedOn w:val="TextBody"/>
     <w:pPr/>
     <w:rPr>
       <w:rFonts w:cs="Noto Sans Devanagari"/>
     </w:rPr>
   </w:style>
-  <w:style w:type="paragraph" w:styleId="Style24">
+  <w:style w:type="paragraph" w:styleId="Caption">
     <w:name w:val="Caption"/>
     <w:basedOn w:val="Normal"/>
     <w:qFormat/>
@@ -5568,8 +5844,8 @@
       <w:szCs w:val="24"/>
     </w:rPr>
   </w:style>
-  <w:style w:type="paragraph" w:styleId="Style25">
-    <w:name w:val="Указатель"/>
+  <w:style w:type="paragraph" w:styleId="Index">
+    <w:name w:val="Index"/>
     <w:basedOn w:val="Normal"/>
     <w:qFormat/>
     <w:pPr>
@@ -5579,7 +5855,33 @@
       <w:rFonts w:cs="Noto Sans Devanagari"/>
     </w:rPr>
   </w:style>
-  <w:style w:type="paragraph" w:styleId="Style26">
+  <w:style w:type="paragraph" w:styleId="Style21">
+    <w:name w:val="Заголовок"/>
+    <w:basedOn w:val="Normal"/>
+    <w:next w:val="TextBody"/>
+    <w:qFormat/>
+    <w:pPr>
+      <w:keepNext w:val="true"/>
+      <w:spacing w:before="240" w:after="120"/>
+    </w:pPr>
+    <w:rPr>
+      <w:rFonts w:ascii="Liberation Sans" w:hAnsi="Liberation Sans" w:eastAsia="Noto Sans CJK SC" w:cs="Noto Sans Devanagari"/>
+      <w:sz w:val="28"/>
+      <w:szCs w:val="28"/>
+    </w:rPr>
+  </w:style>
+  <w:style w:type="paragraph" w:styleId="Style22">
+    <w:name w:val="Указатель"/>
+    <w:basedOn w:val="Normal"/>
+    <w:qFormat/>
+    <w:pPr>
+      <w:suppressLineNumbers/>
+    </w:pPr>
+    <w:rPr>
+      <w:rFonts w:cs="Noto Sans Devanagari"/>
+    </w:rPr>
+  </w:style>
+  <w:style w:type="paragraph" w:styleId="Style23">
     <w:name w:val="Абзац списка"/>
     <w:basedOn w:val="Normal"/>
     <w:qFormat/>
@@ -5590,9 +5892,9 @@
     </w:pPr>
     <w:rPr/>
   </w:style>
-  <w:style w:type="paragraph" w:styleId="13">
+  <w:style w:type="paragraph" w:styleId="12">
     <w:name w:val="Стиль1"/>
-    <w:basedOn w:val="Style26"/>
+    <w:basedOn w:val="Style23"/>
     <w:qFormat/>
     <w:pPr>
       <w:numPr>
@@ -5609,7 +5911,7 @@
       <w:szCs w:val="24"/>
     </w:rPr>
   </w:style>
-  <w:style w:type="paragraph" w:styleId="23">
+  <w:style w:type="paragraph" w:styleId="22">
     <w:name w:val="Стиль2"/>
     <w:basedOn w:val="Normal"/>
     <w:qFormat/>
@@ -5626,7 +5928,7 @@
   </w:style>
   <w:style w:type="paragraph" w:styleId="31">
     <w:name w:val="Стиль3"/>
-    <w:basedOn w:val="Style26"/>
+    <w:basedOn w:val="Style23"/>
     <w:qFormat/>
     <w:pPr>
       <w:numPr>
@@ -5643,12 +5945,12 @@
       <w:szCs w:val="24"/>
     </w:rPr>
   </w:style>
-  <w:style w:type="paragraph" w:styleId="Style27">
+  <w:style w:type="paragraph" w:styleId="IndexHeading">
     <w:name w:val="Index Heading"/>
     <w:basedOn w:val="Style21"/>
     <w:pPr>
       <w:suppressLineNumbers/>
-      <w:ind w:left="0" w:hanging="0"/>
+      <w:ind w:left="0" w:right="-2234" w:hanging="0"/>
     </w:pPr>
     <w:rPr>
       <w:b/>
@@ -5657,10 +5959,11 @@
       <w:szCs w:val="32"/>
     </w:rPr>
   </w:style>
-  <w:style w:type="paragraph" w:styleId="Style28">
+  <w:style w:type="paragraph" w:styleId="TOAHeading">
     <w:name w:val="TOA Heading"/>
-    <w:basedOn w:val="1"/>
+    <w:basedOn w:val="Heading1"/>
     <w:next w:val="Normal"/>
+    <w:qFormat/>
     <w:pPr>
       <w:numPr>
         <w:ilvl w:val="0"/>
@@ -5671,7 +5974,7 @@
     </w:pPr>
     <w:rPr/>
   </w:style>
-  <w:style w:type="paragraph" w:styleId="24">
+  <w:style w:type="paragraph" w:styleId="Contents2">
     <w:name w:val="TOC 2"/>
     <w:basedOn w:val="Normal"/>
     <w:next w:val="Normal"/>
@@ -5681,7 +5984,7 @@
     </w:pPr>
     <w:rPr/>
   </w:style>
-  <w:style w:type="paragraph" w:styleId="Style29">
+  <w:style w:type="paragraph" w:styleId="Style24">
     <w:name w:val="Текст выноски"/>
     <w:basedOn w:val="Normal"/>
     <w:qFormat/>
@@ -5692,7 +5995,7 @@
       <w:szCs w:val="16"/>
     </w:rPr>
   </w:style>
-  <w:style w:type="paragraph" w:styleId="14">
+  <w:style w:type="paragraph" w:styleId="Contents1">
     <w:name w:val="TOC 1"/>
     <w:basedOn w:val="Normal"/>
     <w:next w:val="Normal"/>
@@ -5704,7 +6007,7 @@
       <w:rFonts w:eastAsia="Times New Roman"/>
     </w:rPr>
   </w:style>
-  <w:style w:type="paragraph" w:styleId="32">
+  <w:style w:type="paragraph" w:styleId="Contents3">
     <w:name w:val="TOC 3"/>
     <w:basedOn w:val="Normal"/>
     <w:next w:val="Normal"/>
@@ -5721,23 +6024,25 @@
     <w:qFormat/>
     <w:pPr>
       <w:widowControl w:val="false"/>
-      <w:autoSpaceDE w:val="false"/>
+      <w:suppressAutoHyphens w:val="true"/>
       <w:bidi w:val="0"/>
+      <w:spacing w:before="0" w:after="0"/>
+      <w:jc w:val="left"/>
     </w:pPr>
     <w:rPr>
       <w:rFonts w:ascii="Times New Roman" w:hAnsi="Times New Roman" w:eastAsia="Times New Roman" w:cs="Times New Roman"/>
       <w:color w:val="000000"/>
+      <w:kern w:val="0"/>
       <w:sz w:val="24"/>
       <w:szCs w:val="24"/>
-      <w:lang w:val="ru-RU" w:bidi="ar-SA" w:eastAsia="zh-CN"/>
+      <w:lang w:val="ru-RU" w:eastAsia="zh-CN" w:bidi="ar-SA"/>
     </w:rPr>
   </w:style>
-  <w:style w:type="paragraph" w:styleId="Style30">
+  <w:style w:type="paragraph" w:styleId="Style25">
     <w:name w:val="Письмо"/>
     <w:basedOn w:val="Normal"/>
     <w:qFormat/>
     <w:pPr>
-      <w:autoSpaceDE w:val="false"/>
       <w:spacing w:lineRule="exact" w:line="320"/>
       <w:ind w:left="0" w:right="0" w:firstLine="720"/>
       <w:jc w:val="both"/>
@@ -5748,7 +6053,7 @@
       <w:szCs w:val="28"/>
     </w:rPr>
   </w:style>
-  <w:style w:type="paragraph" w:styleId="Style31">
+  <w:style w:type="paragraph" w:styleId="Footnote">
     <w:name w:val="Footnote Text"/>
     <w:basedOn w:val="Normal"/>
     <w:pPr/>
@@ -5757,7 +6062,7 @@
       <w:szCs w:val="20"/>
     </w:rPr>
   </w:style>
-  <w:style w:type="paragraph" w:styleId="Style32">
+  <w:style w:type="paragraph" w:styleId="Style26">
     <w:name w:val="Верхний и нижний колонтитулы"/>
     <w:basedOn w:val="Normal"/>
     <w:qFormat/>
@@ -5771,19 +6076,26 @@
     </w:pPr>
     <w:rPr/>
   </w:style>
-  <w:style w:type="paragraph" w:styleId="Style33">
+  <w:style w:type="paragraph" w:styleId="HeaderandFooter">
+    <w:name w:val="Header and Footer"/>
+    <w:basedOn w:val="Normal"/>
+    <w:qFormat/>
+    <w:pPr/>
+    <w:rPr/>
+  </w:style>
+  <w:style w:type="paragraph" w:styleId="Header">
     <w:name w:val="Header"/>
     <w:basedOn w:val="Normal"/>
     <w:pPr/>
     <w:rPr/>
   </w:style>
-  <w:style w:type="paragraph" w:styleId="Style34">
+  <w:style w:type="paragraph" w:styleId="Footer">
     <w:name w:val="Footer"/>
     <w:basedOn w:val="Normal"/>
     <w:pPr/>
     <w:rPr/>
   </w:style>
-  <w:style w:type="paragraph" w:styleId="Style35">
+  <w:style w:type="paragraph" w:styleId="Style27">
     <w:name w:val="Обычный (веб)"/>
     <w:basedOn w:val="Normal"/>
     <w:qFormat/>
@@ -5797,7 +6109,7 @@
       <w:szCs w:val="24"/>
     </w:rPr>
   </w:style>
-  <w:style w:type="paragraph" w:styleId="Style36">
+  <w:style w:type="paragraph" w:styleId="Style28">
     <w:name w:val="Содержимое таблицы"/>
     <w:basedOn w:val="Normal"/>
     <w:qFormat/>
@@ -5806,9 +6118,9 @@
     </w:pPr>
     <w:rPr/>
   </w:style>
-  <w:style w:type="paragraph" w:styleId="Style37">
+  <w:style w:type="paragraph" w:styleId="Style29">
     <w:name w:val="Заголовок таблицы"/>
-    <w:basedOn w:val="Style36"/>
+    <w:basedOn w:val="Style28"/>
     <w:qFormat/>
     <w:pPr>
       <w:suppressLineNumbers/>

</xml_diff>